<commit_message>
Added business rules, states and transitions
</commit_message>
<xml_diff>
--- a/doc/state_transition_diagram.docx
+++ b/doc/state_transition_diagram.docx
@@ -2,7 +2,1355 @@
 <file path=word/document.xml><?xml version="1.0" encoding="utf-8"?>
 <w:document xmlns:wpc="http://schemas.microsoft.com/office/word/2010/wordprocessingCanvas" xmlns:cx="http://schemas.microsoft.com/office/drawing/2014/chartex" xmlns:cx1="http://schemas.microsoft.com/office/drawing/2015/9/8/chartex" xmlns:cx2="http://schemas.microsoft.com/office/drawing/2015/10/21/chartex" xmlns:cx3="http://schemas.microsoft.com/office/drawing/2016/5/9/chartex" xmlns:cx4="http://schemas.microsoft.com/office/drawing/2016/5/10/chartex" xmlns:cx5="http://schemas.microsoft.com/office/drawing/2016/5/11/chartex" xmlns:cx6="http://schemas.microsoft.com/office/drawing/2016/5/12/chartex" xmlns:cx7="http://schemas.microsoft.com/office/drawing/2016/5/13/chartex" xmlns:cx8="http://schemas.microsoft.com/office/drawing/2016/5/14/chartex" xmlns:mc="http://schemas.openxmlformats.org/markup-compatibility/2006" xmlns:aink="http://schemas.microsoft.com/office/drawing/2016/ink" xmlns:am3d="http://schemas.microsoft.com/office/drawing/2017/model3d" xmlns:o="urn:schemas-microsoft-com:office:office" xmlns:r="http://schemas.openxmlformats.org/officeDocument/2006/relationships" xmlns:m="http://schemas.openxmlformats.org/officeDocument/2006/math" xmlns:v="urn:schemas-microsoft-com:vml" xmlns:wp14="http://schemas.microsoft.com/office/word/2010/wordprocessingDrawing" xmlns:wp="http://schemas.openxmlformats.org/drawingml/2006/wordprocessingDrawing" xmlns:w10="urn:schemas-microsoft-com:office:word" xmlns:w="http://schemas.openxmlformats.org/wordprocessingml/2006/main" xmlns:w14="http://schemas.microsoft.com/office/word/2010/wordml" xmlns:w15="http://schemas.microsoft.com/office/word/2012/wordml" xmlns:w16cid="http://schemas.microsoft.com/office/word/2016/wordml/cid" xmlns:w16se="http://schemas.microsoft.com/office/word/2015/wordml/symex" xmlns:wpg="http://schemas.microsoft.com/office/word/2010/wordprocessingGroup" xmlns:wpi="http://schemas.microsoft.com/office/word/2010/wordprocessingInk" xmlns:wne="http://schemas.microsoft.com/office/word/2006/wordml" xmlns:wps="http://schemas.microsoft.com/office/word/2010/wordprocessingShape" mc:Ignorable="w14 w15 w16se w16cid wp14">
   <w:body>
-    <w:p/>
+    <w:p>
+      <w:pPr>
+        <w:rPr>
+          <w:rFonts w:ascii="Times New Roman" w:hAnsi="Times New Roman" w:cs="Times New Roman"/>
+          <w:sz w:val="24"/>
+          <w:szCs w:val="24"/>
+        </w:rPr>
+      </w:pPr>
+      <w:r>
+        <w:rPr>
+          <w:rFonts w:ascii="Times New Roman" w:hAnsi="Times New Roman" w:cs="Times New Roman"/>
+          <w:sz w:val="24"/>
+          <w:szCs w:val="24"/>
+        </w:rPr>
+        <w:t>Business Rules:</w:t>
+      </w:r>
+    </w:p>
+    <w:p>
+      <w:pPr>
+        <w:pStyle w:val="ListParagraph"/>
+        <w:numPr>
+          <w:ilvl w:val="0"/>
+          <w:numId w:val="1"/>
+        </w:numPr>
+        <w:rPr>
+          <w:rFonts w:ascii="Times New Roman" w:hAnsi="Times New Roman" w:cs="Times New Roman"/>
+          <w:sz w:val="24"/>
+          <w:szCs w:val="24"/>
+        </w:rPr>
+      </w:pPr>
+      <w:r>
+        <w:rPr>
+          <w:rFonts w:ascii="Times New Roman" w:hAnsi="Times New Roman" w:cs="Times New Roman"/>
+          <w:sz w:val="24"/>
+          <w:szCs w:val="24"/>
+        </w:rPr>
+        <w:t>Cory should be on when the car starts.</w:t>
+      </w:r>
+    </w:p>
+    <w:p>
+      <w:pPr>
+        <w:pStyle w:val="ListParagraph"/>
+        <w:numPr>
+          <w:ilvl w:val="0"/>
+          <w:numId w:val="1"/>
+        </w:numPr>
+        <w:rPr>
+          <w:rFonts w:ascii="Times New Roman" w:hAnsi="Times New Roman" w:cs="Times New Roman"/>
+          <w:sz w:val="24"/>
+          <w:szCs w:val="24"/>
+        </w:rPr>
+      </w:pPr>
+      <w:r>
+        <w:rPr>
+          <w:rFonts w:ascii="Times New Roman" w:hAnsi="Times New Roman" w:cs="Times New Roman"/>
+          <w:sz w:val="24"/>
+          <w:szCs w:val="24"/>
+        </w:rPr>
+        <w:t>Cory should detect if the driver is going over the speed limit and advise the driver to decelerate.</w:t>
+      </w:r>
+    </w:p>
+    <w:p>
+      <w:pPr>
+        <w:pStyle w:val="ListParagraph"/>
+        <w:numPr>
+          <w:ilvl w:val="0"/>
+          <w:numId w:val="1"/>
+        </w:numPr>
+        <w:rPr>
+          <w:rFonts w:ascii="Times New Roman" w:hAnsi="Times New Roman" w:cs="Times New Roman"/>
+          <w:sz w:val="24"/>
+          <w:szCs w:val="24"/>
+        </w:rPr>
+      </w:pPr>
+      <w:r>
+        <w:rPr>
+          <w:rFonts w:ascii="Times New Roman" w:hAnsi="Times New Roman" w:cs="Times New Roman"/>
+          <w:sz w:val="24"/>
+          <w:szCs w:val="24"/>
+        </w:rPr>
+        <w:t>Cory should detect if there is a car in front that is too close to the driver and advise the driver to decelerate.</w:t>
+      </w:r>
+    </w:p>
+    <w:p>
+      <w:pPr>
+        <w:pStyle w:val="ListParagraph"/>
+        <w:numPr>
+          <w:ilvl w:val="0"/>
+          <w:numId w:val="1"/>
+        </w:numPr>
+        <w:rPr>
+          <w:rFonts w:ascii="Times New Roman" w:hAnsi="Times New Roman" w:cs="Times New Roman"/>
+          <w:sz w:val="24"/>
+          <w:szCs w:val="24"/>
+        </w:rPr>
+      </w:pPr>
+      <w:r>
+        <w:rPr>
+          <w:rFonts w:ascii="Times New Roman" w:hAnsi="Times New Roman" w:cs="Times New Roman"/>
+          <w:sz w:val="24"/>
+          <w:szCs w:val="24"/>
+        </w:rPr>
+        <w:t>Cory should detect if the driver is steering into another lane and advise them to steer back into their lane.</w:t>
+      </w:r>
+    </w:p>
+    <w:p>
+      <w:pPr>
+        <w:pStyle w:val="ListParagraph"/>
+        <w:numPr>
+          <w:ilvl w:val="0"/>
+          <w:numId w:val="1"/>
+        </w:numPr>
+        <w:rPr>
+          <w:rFonts w:ascii="Times New Roman" w:hAnsi="Times New Roman" w:cs="Times New Roman"/>
+          <w:sz w:val="24"/>
+          <w:szCs w:val="24"/>
+        </w:rPr>
+      </w:pPr>
+      <w:r>
+        <w:rPr>
+          <w:rFonts w:ascii="Times New Roman" w:hAnsi="Times New Roman" w:cs="Times New Roman"/>
+          <w:sz w:val="24"/>
+          <w:szCs w:val="24"/>
+        </w:rPr>
+        <w:t>Cory should detect if there are cars that are too close to the sides of the car and advise them to steer left or right accordingly.</w:t>
+      </w:r>
+    </w:p>
+    <w:p>
+      <w:pPr>
+        <w:pStyle w:val="ListParagraph"/>
+        <w:numPr>
+          <w:ilvl w:val="0"/>
+          <w:numId w:val="1"/>
+        </w:numPr>
+        <w:rPr>
+          <w:rFonts w:ascii="Times New Roman" w:hAnsi="Times New Roman" w:cs="Times New Roman"/>
+          <w:sz w:val="24"/>
+          <w:szCs w:val="24"/>
+        </w:rPr>
+      </w:pPr>
+      <w:r>
+        <w:rPr>
+          <w:rFonts w:ascii="Times New Roman" w:hAnsi="Times New Roman" w:cs="Times New Roman"/>
+          <w:sz w:val="24"/>
+          <w:szCs w:val="24"/>
+        </w:rPr>
+        <w:t xml:space="preserve">Cory </w:t>
+      </w:r>
+      <w:r>
+        <w:rPr>
+          <w:rFonts w:ascii="Times New Roman" w:hAnsi="Times New Roman" w:cs="Times New Roman"/>
+          <w:sz w:val="24"/>
+          <w:szCs w:val="24"/>
+        </w:rPr>
+        <w:t xml:space="preserve">will detect if the visibility outside is too low and will </w:t>
+      </w:r>
+      <w:r>
+        <w:rPr>
+          <w:rFonts w:ascii="Times New Roman" w:hAnsi="Times New Roman" w:cs="Times New Roman"/>
+          <w:sz w:val="24"/>
+          <w:szCs w:val="24"/>
+        </w:rPr>
+        <w:t>advise the driver to pull over</w:t>
+      </w:r>
+      <w:r>
+        <w:rPr>
+          <w:rFonts w:ascii="Times New Roman" w:hAnsi="Times New Roman" w:cs="Times New Roman"/>
+          <w:sz w:val="24"/>
+          <w:szCs w:val="24"/>
+        </w:rPr>
+        <w:t xml:space="preserve"> if the visibility is below safe conditions</w:t>
+      </w:r>
+      <w:r>
+        <w:rPr>
+          <w:rFonts w:ascii="Times New Roman" w:hAnsi="Times New Roman" w:cs="Times New Roman"/>
+          <w:sz w:val="24"/>
+          <w:szCs w:val="24"/>
+        </w:rPr>
+        <w:t>.</w:t>
+      </w:r>
+    </w:p>
+    <w:p>
+      <w:pPr>
+        <w:rPr>
+          <w:rFonts w:ascii="Times New Roman" w:hAnsi="Times New Roman" w:cs="Times New Roman"/>
+          <w:sz w:val="24"/>
+          <w:szCs w:val="24"/>
+        </w:rPr>
+      </w:pPr>
+    </w:p>
+    <w:p>
+      <w:pPr>
+        <w:rPr>
+          <w:rFonts w:ascii="Times New Roman" w:hAnsi="Times New Roman" w:cs="Times New Roman"/>
+          <w:sz w:val="24"/>
+          <w:szCs w:val="24"/>
+        </w:rPr>
+      </w:pPr>
+      <w:r>
+        <w:rPr>
+          <w:rFonts w:ascii="Times New Roman" w:hAnsi="Times New Roman" w:cs="Times New Roman"/>
+          <w:sz w:val="24"/>
+          <w:szCs w:val="24"/>
+        </w:rPr>
+        <w:t>States:</w:t>
+      </w:r>
+    </w:p>
+    <w:tbl>
+      <w:tblPr>
+        <w:tblStyle w:val="TableGrid"/>
+        <w:tblW w:w="0" w:type="auto"/>
+        <w:tblLook w:val="04A0" w:firstRow="1" w:lastRow="0" w:firstColumn="1" w:lastColumn="0" w:noHBand="0" w:noVBand="1"/>
+      </w:tblPr>
+      <w:tblGrid>
+        <w:gridCol w:w="1705"/>
+        <w:gridCol w:w="2070"/>
+        <w:gridCol w:w="5575"/>
+      </w:tblGrid>
+      <w:tr>
+        <w:tc>
+          <w:tcPr>
+            <w:tcW w:w="1705" w:type="dxa"/>
+          </w:tcPr>
+          <w:p>
+            <w:pPr>
+              <w:rPr>
+                <w:rFonts w:ascii="Times New Roman" w:hAnsi="Times New Roman" w:cs="Times New Roman"/>
+                <w:sz w:val="24"/>
+                <w:szCs w:val="24"/>
+              </w:rPr>
+            </w:pPr>
+            <w:r>
+              <w:rPr>
+                <w:rFonts w:ascii="Times New Roman" w:hAnsi="Times New Roman" w:cs="Times New Roman"/>
+                <w:sz w:val="24"/>
+                <w:szCs w:val="24"/>
+              </w:rPr>
+              <w:t>Abbreviation</w:t>
+            </w:r>
+          </w:p>
+        </w:tc>
+        <w:tc>
+          <w:tcPr>
+            <w:tcW w:w="2070" w:type="dxa"/>
+          </w:tcPr>
+          <w:p>
+            <w:pPr>
+              <w:rPr>
+                <w:rFonts w:ascii="Times New Roman" w:hAnsi="Times New Roman" w:cs="Times New Roman"/>
+                <w:sz w:val="24"/>
+                <w:szCs w:val="24"/>
+              </w:rPr>
+            </w:pPr>
+            <w:r>
+              <w:rPr>
+                <w:rFonts w:ascii="Times New Roman" w:hAnsi="Times New Roman" w:cs="Times New Roman"/>
+                <w:sz w:val="24"/>
+                <w:szCs w:val="24"/>
+              </w:rPr>
+              <w:t>Expanded Form</w:t>
+            </w:r>
+          </w:p>
+        </w:tc>
+        <w:tc>
+          <w:tcPr>
+            <w:tcW w:w="5575" w:type="dxa"/>
+          </w:tcPr>
+          <w:p>
+            <w:pPr>
+              <w:rPr>
+                <w:rFonts w:ascii="Times New Roman" w:hAnsi="Times New Roman" w:cs="Times New Roman"/>
+                <w:sz w:val="24"/>
+                <w:szCs w:val="24"/>
+              </w:rPr>
+            </w:pPr>
+            <w:r>
+              <w:rPr>
+                <w:rFonts w:ascii="Times New Roman" w:hAnsi="Times New Roman" w:cs="Times New Roman"/>
+                <w:sz w:val="24"/>
+                <w:szCs w:val="24"/>
+              </w:rPr>
+              <w:t>Meaning</w:t>
+            </w:r>
+          </w:p>
+        </w:tc>
+      </w:tr>
+      <w:tr>
+        <w:tc>
+          <w:tcPr>
+            <w:tcW w:w="1705" w:type="dxa"/>
+          </w:tcPr>
+          <w:p>
+            <w:pPr>
+              <w:rPr>
+                <w:rFonts w:ascii="Times New Roman" w:hAnsi="Times New Roman" w:cs="Times New Roman"/>
+                <w:sz w:val="24"/>
+                <w:szCs w:val="24"/>
+              </w:rPr>
+            </w:pPr>
+            <w:r>
+              <w:rPr>
+                <w:rFonts w:ascii="Times New Roman" w:hAnsi="Times New Roman" w:cs="Times New Roman"/>
+                <w:sz w:val="24"/>
+                <w:szCs w:val="24"/>
+              </w:rPr>
+              <w:t>S</w:t>
+            </w:r>
+          </w:p>
+        </w:tc>
+        <w:tc>
+          <w:tcPr>
+            <w:tcW w:w="2070" w:type="dxa"/>
+          </w:tcPr>
+          <w:p>
+            <w:pPr>
+              <w:rPr>
+                <w:rFonts w:ascii="Times New Roman" w:hAnsi="Times New Roman" w:cs="Times New Roman"/>
+                <w:sz w:val="24"/>
+                <w:szCs w:val="24"/>
+              </w:rPr>
+            </w:pPr>
+            <w:r>
+              <w:rPr>
+                <w:rFonts w:ascii="Times New Roman" w:hAnsi="Times New Roman" w:cs="Times New Roman"/>
+                <w:sz w:val="24"/>
+                <w:szCs w:val="24"/>
+              </w:rPr>
+              <w:t>Start</w:t>
+            </w:r>
+          </w:p>
+        </w:tc>
+        <w:tc>
+          <w:tcPr>
+            <w:tcW w:w="5575" w:type="dxa"/>
+          </w:tcPr>
+          <w:p>
+            <w:pPr>
+              <w:rPr>
+                <w:rFonts w:ascii="Times New Roman" w:hAnsi="Times New Roman" w:cs="Times New Roman"/>
+                <w:sz w:val="24"/>
+                <w:szCs w:val="24"/>
+              </w:rPr>
+            </w:pPr>
+            <w:r>
+              <w:rPr>
+                <w:rFonts w:ascii="Times New Roman" w:hAnsi="Times New Roman" w:cs="Times New Roman"/>
+                <w:sz w:val="24"/>
+                <w:szCs w:val="24"/>
+              </w:rPr>
+              <w:t>Cory software is on (Start state)</w:t>
+            </w:r>
+            <w:r>
+              <w:rPr>
+                <w:rFonts w:ascii="Times New Roman" w:hAnsi="Times New Roman" w:cs="Times New Roman"/>
+                <w:sz w:val="24"/>
+                <w:szCs w:val="24"/>
+              </w:rPr>
+              <w:t>.</w:t>
+            </w:r>
+          </w:p>
+        </w:tc>
+      </w:tr>
+      <w:tr>
+        <w:tc>
+          <w:tcPr>
+            <w:tcW w:w="1705" w:type="dxa"/>
+          </w:tcPr>
+          <w:p>
+            <w:pPr>
+              <w:rPr>
+                <w:rFonts w:ascii="Times New Roman" w:hAnsi="Times New Roman" w:cs="Times New Roman"/>
+                <w:sz w:val="24"/>
+                <w:szCs w:val="24"/>
+              </w:rPr>
+            </w:pPr>
+            <w:r>
+              <w:rPr>
+                <w:rFonts w:ascii="Times New Roman" w:hAnsi="Times New Roman" w:cs="Times New Roman"/>
+                <w:sz w:val="24"/>
+                <w:szCs w:val="24"/>
+              </w:rPr>
+              <w:t>DEC</w:t>
+            </w:r>
+          </w:p>
+        </w:tc>
+        <w:tc>
+          <w:tcPr>
+            <w:tcW w:w="2070" w:type="dxa"/>
+          </w:tcPr>
+          <w:p>
+            <w:pPr>
+              <w:rPr>
+                <w:rFonts w:ascii="Times New Roman" w:hAnsi="Times New Roman" w:cs="Times New Roman"/>
+                <w:sz w:val="24"/>
+                <w:szCs w:val="24"/>
+              </w:rPr>
+            </w:pPr>
+            <w:r>
+              <w:rPr>
+                <w:rFonts w:ascii="Times New Roman" w:hAnsi="Times New Roman" w:cs="Times New Roman"/>
+                <w:sz w:val="24"/>
+                <w:szCs w:val="24"/>
+              </w:rPr>
+              <w:t>Decelerate</w:t>
+            </w:r>
+          </w:p>
+        </w:tc>
+        <w:tc>
+          <w:tcPr>
+            <w:tcW w:w="5575" w:type="dxa"/>
+          </w:tcPr>
+          <w:p>
+            <w:pPr>
+              <w:rPr>
+                <w:rFonts w:ascii="Times New Roman" w:hAnsi="Times New Roman" w:cs="Times New Roman"/>
+                <w:sz w:val="24"/>
+                <w:szCs w:val="24"/>
+              </w:rPr>
+            </w:pPr>
+            <w:r>
+              <w:rPr>
+                <w:rFonts w:ascii="Times New Roman" w:hAnsi="Times New Roman" w:cs="Times New Roman"/>
+                <w:sz w:val="24"/>
+                <w:szCs w:val="24"/>
+              </w:rPr>
+              <w:t>Cory tells the driver to decelerate the car.</w:t>
+            </w:r>
+          </w:p>
+        </w:tc>
+      </w:tr>
+      <w:tr>
+        <w:tc>
+          <w:tcPr>
+            <w:tcW w:w="1705" w:type="dxa"/>
+          </w:tcPr>
+          <w:p>
+            <w:pPr>
+              <w:rPr>
+                <w:rFonts w:ascii="Times New Roman" w:hAnsi="Times New Roman" w:cs="Times New Roman"/>
+                <w:sz w:val="24"/>
+                <w:szCs w:val="24"/>
+              </w:rPr>
+            </w:pPr>
+            <w:r>
+              <w:rPr>
+                <w:rFonts w:ascii="Times New Roman" w:hAnsi="Times New Roman" w:cs="Times New Roman"/>
+                <w:sz w:val="24"/>
+                <w:szCs w:val="24"/>
+              </w:rPr>
+              <w:t>SL</w:t>
+            </w:r>
+          </w:p>
+        </w:tc>
+        <w:tc>
+          <w:tcPr>
+            <w:tcW w:w="2070" w:type="dxa"/>
+          </w:tcPr>
+          <w:p>
+            <w:pPr>
+              <w:rPr>
+                <w:rFonts w:ascii="Times New Roman" w:hAnsi="Times New Roman" w:cs="Times New Roman"/>
+                <w:sz w:val="24"/>
+                <w:szCs w:val="24"/>
+              </w:rPr>
+            </w:pPr>
+            <w:r>
+              <w:rPr>
+                <w:rFonts w:ascii="Times New Roman" w:hAnsi="Times New Roman" w:cs="Times New Roman"/>
+                <w:sz w:val="24"/>
+                <w:szCs w:val="24"/>
+              </w:rPr>
+              <w:t>Steer Left</w:t>
+            </w:r>
+          </w:p>
+        </w:tc>
+        <w:tc>
+          <w:tcPr>
+            <w:tcW w:w="5575" w:type="dxa"/>
+          </w:tcPr>
+          <w:p>
+            <w:pPr>
+              <w:rPr>
+                <w:rFonts w:ascii="Times New Roman" w:hAnsi="Times New Roman" w:cs="Times New Roman"/>
+                <w:sz w:val="24"/>
+                <w:szCs w:val="24"/>
+              </w:rPr>
+            </w:pPr>
+            <w:r>
+              <w:rPr>
+                <w:rFonts w:ascii="Times New Roman" w:hAnsi="Times New Roman" w:cs="Times New Roman"/>
+                <w:sz w:val="24"/>
+                <w:szCs w:val="24"/>
+              </w:rPr>
+              <w:t>Cory tells the driver to steer left</w:t>
+            </w:r>
+            <w:r>
+              <w:rPr>
+                <w:rFonts w:ascii="Times New Roman" w:hAnsi="Times New Roman" w:cs="Times New Roman"/>
+                <w:sz w:val="24"/>
+                <w:szCs w:val="24"/>
+              </w:rPr>
+              <w:t xml:space="preserve"> within the lane</w:t>
+            </w:r>
+            <w:r>
+              <w:rPr>
+                <w:rFonts w:ascii="Times New Roman" w:hAnsi="Times New Roman" w:cs="Times New Roman"/>
+                <w:sz w:val="24"/>
+                <w:szCs w:val="24"/>
+              </w:rPr>
+              <w:t>.</w:t>
+            </w:r>
+          </w:p>
+        </w:tc>
+      </w:tr>
+      <w:tr>
+        <w:tc>
+          <w:tcPr>
+            <w:tcW w:w="1705" w:type="dxa"/>
+          </w:tcPr>
+          <w:p>
+            <w:pPr>
+              <w:rPr>
+                <w:rFonts w:ascii="Times New Roman" w:hAnsi="Times New Roman" w:cs="Times New Roman"/>
+                <w:sz w:val="24"/>
+                <w:szCs w:val="24"/>
+              </w:rPr>
+            </w:pPr>
+            <w:r>
+              <w:rPr>
+                <w:rFonts w:ascii="Times New Roman" w:hAnsi="Times New Roman" w:cs="Times New Roman"/>
+                <w:sz w:val="24"/>
+                <w:szCs w:val="24"/>
+              </w:rPr>
+              <w:t>SR</w:t>
+            </w:r>
+          </w:p>
+        </w:tc>
+        <w:tc>
+          <w:tcPr>
+            <w:tcW w:w="2070" w:type="dxa"/>
+          </w:tcPr>
+          <w:p>
+            <w:pPr>
+              <w:rPr>
+                <w:rFonts w:ascii="Times New Roman" w:hAnsi="Times New Roman" w:cs="Times New Roman"/>
+                <w:sz w:val="24"/>
+                <w:szCs w:val="24"/>
+              </w:rPr>
+            </w:pPr>
+            <w:r>
+              <w:rPr>
+                <w:rFonts w:ascii="Times New Roman" w:hAnsi="Times New Roman" w:cs="Times New Roman"/>
+                <w:sz w:val="24"/>
+                <w:szCs w:val="24"/>
+              </w:rPr>
+              <w:t>Steer Right</w:t>
+            </w:r>
+          </w:p>
+        </w:tc>
+        <w:tc>
+          <w:tcPr>
+            <w:tcW w:w="5575" w:type="dxa"/>
+          </w:tcPr>
+          <w:p>
+            <w:pPr>
+              <w:rPr>
+                <w:rFonts w:ascii="Times New Roman" w:hAnsi="Times New Roman" w:cs="Times New Roman"/>
+                <w:sz w:val="24"/>
+                <w:szCs w:val="24"/>
+              </w:rPr>
+            </w:pPr>
+            <w:r>
+              <w:rPr>
+                <w:rFonts w:ascii="Times New Roman" w:hAnsi="Times New Roman" w:cs="Times New Roman"/>
+                <w:sz w:val="24"/>
+                <w:szCs w:val="24"/>
+              </w:rPr>
+              <w:t>Cory tells the driver to steer right</w:t>
+            </w:r>
+            <w:r>
+              <w:rPr>
+                <w:rFonts w:ascii="Times New Roman" w:hAnsi="Times New Roman" w:cs="Times New Roman"/>
+                <w:sz w:val="24"/>
+                <w:szCs w:val="24"/>
+              </w:rPr>
+              <w:t xml:space="preserve"> within the lane</w:t>
+            </w:r>
+            <w:r>
+              <w:rPr>
+                <w:rFonts w:ascii="Times New Roman" w:hAnsi="Times New Roman" w:cs="Times New Roman"/>
+                <w:sz w:val="24"/>
+                <w:szCs w:val="24"/>
+              </w:rPr>
+              <w:t>.</w:t>
+            </w:r>
+          </w:p>
+        </w:tc>
+      </w:tr>
+      <w:tr>
+        <w:tc>
+          <w:tcPr>
+            <w:tcW w:w="1705" w:type="dxa"/>
+          </w:tcPr>
+          <w:p>
+            <w:pPr>
+              <w:rPr>
+                <w:rFonts w:ascii="Times New Roman" w:hAnsi="Times New Roman" w:cs="Times New Roman"/>
+                <w:sz w:val="24"/>
+                <w:szCs w:val="24"/>
+              </w:rPr>
+            </w:pPr>
+            <w:r>
+              <w:rPr>
+                <w:rFonts w:ascii="Times New Roman" w:hAnsi="Times New Roman" w:cs="Times New Roman"/>
+                <w:sz w:val="24"/>
+                <w:szCs w:val="24"/>
+              </w:rPr>
+              <w:t>PO</w:t>
+            </w:r>
+          </w:p>
+        </w:tc>
+        <w:tc>
+          <w:tcPr>
+            <w:tcW w:w="2070" w:type="dxa"/>
+          </w:tcPr>
+          <w:p>
+            <w:pPr>
+              <w:rPr>
+                <w:rFonts w:ascii="Times New Roman" w:hAnsi="Times New Roman" w:cs="Times New Roman"/>
+                <w:sz w:val="24"/>
+                <w:szCs w:val="24"/>
+              </w:rPr>
+            </w:pPr>
+            <w:r>
+              <w:rPr>
+                <w:rFonts w:ascii="Times New Roman" w:hAnsi="Times New Roman" w:cs="Times New Roman"/>
+                <w:sz w:val="24"/>
+                <w:szCs w:val="24"/>
+              </w:rPr>
+              <w:t>Pull Over</w:t>
+            </w:r>
+          </w:p>
+        </w:tc>
+        <w:tc>
+          <w:tcPr>
+            <w:tcW w:w="5575" w:type="dxa"/>
+          </w:tcPr>
+          <w:p>
+            <w:pPr>
+              <w:rPr>
+                <w:rFonts w:ascii="Times New Roman" w:hAnsi="Times New Roman" w:cs="Times New Roman"/>
+                <w:sz w:val="24"/>
+                <w:szCs w:val="24"/>
+              </w:rPr>
+            </w:pPr>
+            <w:r>
+              <w:rPr>
+                <w:rFonts w:ascii="Times New Roman" w:hAnsi="Times New Roman" w:cs="Times New Roman"/>
+                <w:sz w:val="24"/>
+                <w:szCs w:val="24"/>
+              </w:rPr>
+              <w:t>Cory tells the driver to pull over.</w:t>
+            </w:r>
+          </w:p>
+        </w:tc>
+      </w:tr>
+    </w:tbl>
+    <w:p>
+      <w:pPr>
+        <w:rPr>
+          <w:rFonts w:ascii="Times New Roman" w:hAnsi="Times New Roman" w:cs="Times New Roman"/>
+          <w:sz w:val="24"/>
+          <w:szCs w:val="24"/>
+        </w:rPr>
+      </w:pPr>
+    </w:p>
+    <w:p>
+      <w:pPr>
+        <w:rPr>
+          <w:rFonts w:ascii="Times New Roman" w:hAnsi="Times New Roman" w:cs="Times New Roman"/>
+          <w:sz w:val="24"/>
+          <w:szCs w:val="24"/>
+        </w:rPr>
+      </w:pPr>
+      <w:r>
+        <w:rPr>
+          <w:rFonts w:ascii="Times New Roman" w:hAnsi="Times New Roman" w:cs="Times New Roman"/>
+          <w:sz w:val="24"/>
+          <w:szCs w:val="24"/>
+        </w:rPr>
+        <w:t>Transitions:</w:t>
+      </w:r>
+    </w:p>
+    <w:p>
+      <w:pPr>
+        <w:pStyle w:val="ListParagraph"/>
+        <w:numPr>
+          <w:ilvl w:val="0"/>
+          <w:numId w:val="3"/>
+        </w:numPr>
+        <w:rPr>
+          <w:rFonts w:ascii="Times New Roman" w:hAnsi="Times New Roman" w:cs="Times New Roman"/>
+          <w:sz w:val="24"/>
+          <w:szCs w:val="24"/>
+        </w:rPr>
+      </w:pPr>
+      <w:r>
+        <w:rPr>
+          <w:rFonts w:ascii="Times New Roman" w:hAnsi="Times New Roman" w:cs="Times New Roman"/>
+          <w:sz w:val="24"/>
+          <w:szCs w:val="24"/>
+        </w:rPr>
+        <w:t>Start (S)</w:t>
+      </w:r>
+    </w:p>
+    <w:p>
+      <w:pPr>
+        <w:pStyle w:val="ListParagraph"/>
+        <w:numPr>
+          <w:ilvl w:val="1"/>
+          <w:numId w:val="3"/>
+        </w:numPr>
+        <w:rPr>
+          <w:rFonts w:ascii="Times New Roman" w:hAnsi="Times New Roman" w:cs="Times New Roman"/>
+          <w:sz w:val="24"/>
+          <w:szCs w:val="24"/>
+        </w:rPr>
+      </w:pPr>
+      <w:r>
+        <w:rPr>
+          <w:rFonts w:ascii="Times New Roman" w:hAnsi="Times New Roman" w:cs="Times New Roman"/>
+          <w:sz w:val="24"/>
+          <w:szCs w:val="24"/>
+        </w:rPr>
+        <w:t>If the car is going over the speed limit, go to DEC state.</w:t>
+      </w:r>
+    </w:p>
+    <w:p>
+      <w:pPr>
+        <w:pStyle w:val="ListParagraph"/>
+        <w:numPr>
+          <w:ilvl w:val="1"/>
+          <w:numId w:val="3"/>
+        </w:numPr>
+        <w:rPr>
+          <w:rFonts w:ascii="Times New Roman" w:hAnsi="Times New Roman" w:cs="Times New Roman"/>
+          <w:sz w:val="24"/>
+          <w:szCs w:val="24"/>
+        </w:rPr>
+      </w:pPr>
+      <w:r>
+        <w:rPr>
+          <w:rFonts w:ascii="Times New Roman" w:hAnsi="Times New Roman" w:cs="Times New Roman"/>
+          <w:sz w:val="24"/>
+          <w:szCs w:val="24"/>
+        </w:rPr>
+        <w:t>If there is a car too close in front of the car, go to DEC state.</w:t>
+      </w:r>
+    </w:p>
+    <w:p>
+      <w:pPr>
+        <w:pStyle w:val="ListParagraph"/>
+        <w:numPr>
+          <w:ilvl w:val="1"/>
+          <w:numId w:val="3"/>
+        </w:numPr>
+        <w:rPr>
+          <w:rFonts w:ascii="Times New Roman" w:hAnsi="Times New Roman" w:cs="Times New Roman"/>
+          <w:sz w:val="24"/>
+          <w:szCs w:val="24"/>
+        </w:rPr>
+      </w:pPr>
+      <w:r>
+        <w:rPr>
+          <w:rFonts w:ascii="Times New Roman" w:hAnsi="Times New Roman" w:cs="Times New Roman"/>
+          <w:sz w:val="24"/>
+          <w:szCs w:val="24"/>
+        </w:rPr>
+        <w:t>If the car is steering towards the left lane, go to SL state.</w:t>
+      </w:r>
+    </w:p>
+    <w:p>
+      <w:pPr>
+        <w:pStyle w:val="ListParagraph"/>
+        <w:numPr>
+          <w:ilvl w:val="1"/>
+          <w:numId w:val="3"/>
+        </w:numPr>
+        <w:rPr>
+          <w:rFonts w:ascii="Times New Roman" w:hAnsi="Times New Roman" w:cs="Times New Roman"/>
+          <w:sz w:val="24"/>
+          <w:szCs w:val="24"/>
+        </w:rPr>
+      </w:pPr>
+      <w:r>
+        <w:rPr>
+          <w:rFonts w:ascii="Times New Roman" w:hAnsi="Times New Roman" w:cs="Times New Roman"/>
+          <w:sz w:val="24"/>
+          <w:szCs w:val="24"/>
+        </w:rPr>
+        <w:t xml:space="preserve">If the car is steering towards the </w:t>
+      </w:r>
+      <w:r>
+        <w:rPr>
+          <w:rFonts w:ascii="Times New Roman" w:hAnsi="Times New Roman" w:cs="Times New Roman"/>
+          <w:sz w:val="24"/>
+          <w:szCs w:val="24"/>
+        </w:rPr>
+        <w:t>right</w:t>
+      </w:r>
+      <w:r>
+        <w:rPr>
+          <w:rFonts w:ascii="Times New Roman" w:hAnsi="Times New Roman" w:cs="Times New Roman"/>
+          <w:sz w:val="24"/>
+          <w:szCs w:val="24"/>
+        </w:rPr>
+        <w:t xml:space="preserve"> lane, go to S</w:t>
+      </w:r>
+      <w:r>
+        <w:rPr>
+          <w:rFonts w:ascii="Times New Roman" w:hAnsi="Times New Roman" w:cs="Times New Roman"/>
+          <w:sz w:val="24"/>
+          <w:szCs w:val="24"/>
+        </w:rPr>
+        <w:t>R</w:t>
+      </w:r>
+      <w:r>
+        <w:rPr>
+          <w:rFonts w:ascii="Times New Roman" w:hAnsi="Times New Roman" w:cs="Times New Roman"/>
+          <w:sz w:val="24"/>
+          <w:szCs w:val="24"/>
+        </w:rPr>
+        <w:t xml:space="preserve"> state.</w:t>
+      </w:r>
+    </w:p>
+    <w:p>
+      <w:pPr>
+        <w:pStyle w:val="ListParagraph"/>
+        <w:numPr>
+          <w:ilvl w:val="1"/>
+          <w:numId w:val="3"/>
+        </w:numPr>
+        <w:rPr>
+          <w:rFonts w:ascii="Times New Roman" w:hAnsi="Times New Roman" w:cs="Times New Roman"/>
+          <w:sz w:val="24"/>
+          <w:szCs w:val="24"/>
+        </w:rPr>
+      </w:pPr>
+      <w:r>
+        <w:rPr>
+          <w:rFonts w:ascii="Times New Roman" w:hAnsi="Times New Roman" w:cs="Times New Roman"/>
+          <w:sz w:val="24"/>
+          <w:szCs w:val="24"/>
+        </w:rPr>
+        <w:t>If there is a car too close on the left side of the car, go to SR state.</w:t>
+      </w:r>
+    </w:p>
+    <w:p>
+      <w:pPr>
+        <w:pStyle w:val="ListParagraph"/>
+        <w:numPr>
+          <w:ilvl w:val="1"/>
+          <w:numId w:val="3"/>
+        </w:numPr>
+        <w:rPr>
+          <w:rFonts w:ascii="Times New Roman" w:hAnsi="Times New Roman" w:cs="Times New Roman"/>
+          <w:sz w:val="24"/>
+          <w:szCs w:val="24"/>
+        </w:rPr>
+      </w:pPr>
+      <w:r>
+        <w:rPr>
+          <w:rFonts w:ascii="Times New Roman" w:hAnsi="Times New Roman" w:cs="Times New Roman"/>
+          <w:sz w:val="24"/>
+          <w:szCs w:val="24"/>
+        </w:rPr>
+        <w:t xml:space="preserve">If there is a car too close on the </w:t>
+      </w:r>
+      <w:r>
+        <w:rPr>
+          <w:rFonts w:ascii="Times New Roman" w:hAnsi="Times New Roman" w:cs="Times New Roman"/>
+          <w:sz w:val="24"/>
+          <w:szCs w:val="24"/>
+        </w:rPr>
+        <w:t>right</w:t>
+      </w:r>
+      <w:r>
+        <w:rPr>
+          <w:rFonts w:ascii="Times New Roman" w:hAnsi="Times New Roman" w:cs="Times New Roman"/>
+          <w:sz w:val="24"/>
+          <w:szCs w:val="24"/>
+        </w:rPr>
+        <w:t xml:space="preserve"> side of the car, go to S</w:t>
+      </w:r>
+      <w:r>
+        <w:rPr>
+          <w:rFonts w:ascii="Times New Roman" w:hAnsi="Times New Roman" w:cs="Times New Roman"/>
+          <w:sz w:val="24"/>
+          <w:szCs w:val="24"/>
+        </w:rPr>
+        <w:t>L</w:t>
+      </w:r>
+      <w:r>
+        <w:rPr>
+          <w:rFonts w:ascii="Times New Roman" w:hAnsi="Times New Roman" w:cs="Times New Roman"/>
+          <w:sz w:val="24"/>
+          <w:szCs w:val="24"/>
+        </w:rPr>
+        <w:t xml:space="preserve"> state.</w:t>
+      </w:r>
+    </w:p>
+    <w:p>
+      <w:pPr>
+        <w:pStyle w:val="ListParagraph"/>
+        <w:numPr>
+          <w:ilvl w:val="1"/>
+          <w:numId w:val="3"/>
+        </w:numPr>
+        <w:rPr>
+          <w:rFonts w:ascii="Times New Roman" w:hAnsi="Times New Roman" w:cs="Times New Roman"/>
+          <w:sz w:val="24"/>
+          <w:szCs w:val="24"/>
+        </w:rPr>
+      </w:pPr>
+      <w:r>
+        <w:rPr>
+          <w:rFonts w:ascii="Times New Roman" w:hAnsi="Times New Roman" w:cs="Times New Roman"/>
+          <w:sz w:val="24"/>
+          <w:szCs w:val="24"/>
+        </w:rPr>
+        <w:t>If the visibility is too low, go to PO state.</w:t>
+      </w:r>
+    </w:p>
+    <w:p>
+      <w:pPr>
+        <w:pStyle w:val="ListParagraph"/>
+        <w:numPr>
+          <w:ilvl w:val="0"/>
+          <w:numId w:val="3"/>
+        </w:numPr>
+        <w:rPr>
+          <w:rFonts w:ascii="Times New Roman" w:hAnsi="Times New Roman" w:cs="Times New Roman"/>
+          <w:sz w:val="24"/>
+          <w:szCs w:val="24"/>
+        </w:rPr>
+      </w:pPr>
+      <w:r>
+        <w:rPr>
+          <w:rFonts w:ascii="Times New Roman" w:hAnsi="Times New Roman" w:cs="Times New Roman"/>
+          <w:sz w:val="24"/>
+          <w:szCs w:val="24"/>
+        </w:rPr>
+        <w:t>Decelerate (DEC)</w:t>
+      </w:r>
+    </w:p>
+    <w:p>
+      <w:pPr>
+        <w:pStyle w:val="ListParagraph"/>
+        <w:numPr>
+          <w:ilvl w:val="1"/>
+          <w:numId w:val="3"/>
+        </w:numPr>
+        <w:rPr>
+          <w:rFonts w:ascii="Times New Roman" w:hAnsi="Times New Roman" w:cs="Times New Roman"/>
+          <w:sz w:val="24"/>
+          <w:szCs w:val="24"/>
+        </w:rPr>
+      </w:pPr>
+      <w:r>
+        <w:rPr>
+          <w:rFonts w:ascii="Times New Roman" w:hAnsi="Times New Roman" w:cs="Times New Roman"/>
+          <w:sz w:val="24"/>
+          <w:szCs w:val="24"/>
+        </w:rPr>
+        <w:t>If the car is still over the speed limit, stay in DEC state</w:t>
+      </w:r>
+    </w:p>
+    <w:p>
+      <w:pPr>
+        <w:pStyle w:val="ListParagraph"/>
+        <w:numPr>
+          <w:ilvl w:val="1"/>
+          <w:numId w:val="3"/>
+        </w:numPr>
+        <w:rPr>
+          <w:rFonts w:ascii="Times New Roman" w:hAnsi="Times New Roman" w:cs="Times New Roman"/>
+          <w:sz w:val="24"/>
+          <w:szCs w:val="24"/>
+        </w:rPr>
+      </w:pPr>
+      <w:r>
+        <w:rPr>
+          <w:rFonts w:ascii="Times New Roman" w:hAnsi="Times New Roman" w:cs="Times New Roman"/>
+          <w:sz w:val="24"/>
+          <w:szCs w:val="24"/>
+        </w:rPr>
+        <w:t>Else, go back to S state.</w:t>
+      </w:r>
+    </w:p>
+    <w:p>
+      <w:pPr>
+        <w:pStyle w:val="ListParagraph"/>
+        <w:numPr>
+          <w:ilvl w:val="0"/>
+          <w:numId w:val="3"/>
+        </w:numPr>
+        <w:rPr>
+          <w:rFonts w:ascii="Times New Roman" w:hAnsi="Times New Roman" w:cs="Times New Roman"/>
+          <w:sz w:val="24"/>
+          <w:szCs w:val="24"/>
+        </w:rPr>
+      </w:pPr>
+      <w:r>
+        <w:rPr>
+          <w:rFonts w:ascii="Times New Roman" w:hAnsi="Times New Roman" w:cs="Times New Roman"/>
+          <w:sz w:val="24"/>
+          <w:szCs w:val="24"/>
+        </w:rPr>
+        <w:t>Steer Left (SL)</w:t>
+      </w:r>
+    </w:p>
+    <w:p>
+      <w:pPr>
+        <w:pStyle w:val="ListParagraph"/>
+        <w:numPr>
+          <w:ilvl w:val="1"/>
+          <w:numId w:val="3"/>
+        </w:numPr>
+        <w:rPr>
+          <w:rFonts w:ascii="Times New Roman" w:hAnsi="Times New Roman" w:cs="Times New Roman"/>
+          <w:sz w:val="24"/>
+          <w:szCs w:val="24"/>
+        </w:rPr>
+      </w:pPr>
+      <w:r>
+        <w:rPr>
+          <w:rFonts w:ascii="Times New Roman" w:hAnsi="Times New Roman" w:cs="Times New Roman"/>
+          <w:sz w:val="24"/>
+          <w:szCs w:val="24"/>
+        </w:rPr>
+        <w:t xml:space="preserve">If the car is still steering towards the </w:t>
+      </w:r>
+      <w:r>
+        <w:rPr>
+          <w:rFonts w:ascii="Times New Roman" w:hAnsi="Times New Roman" w:cs="Times New Roman"/>
+          <w:sz w:val="24"/>
+          <w:szCs w:val="24"/>
+        </w:rPr>
+        <w:t>right, stay in SL state.</w:t>
+      </w:r>
+    </w:p>
+    <w:p>
+      <w:pPr>
+        <w:pStyle w:val="ListParagraph"/>
+        <w:numPr>
+          <w:ilvl w:val="1"/>
+          <w:numId w:val="3"/>
+        </w:numPr>
+        <w:rPr>
+          <w:rFonts w:ascii="Times New Roman" w:hAnsi="Times New Roman" w:cs="Times New Roman"/>
+          <w:sz w:val="24"/>
+          <w:szCs w:val="24"/>
+        </w:rPr>
+      </w:pPr>
+      <w:r>
+        <w:rPr>
+          <w:rFonts w:ascii="Times New Roman" w:hAnsi="Times New Roman" w:cs="Times New Roman"/>
+          <w:sz w:val="24"/>
+          <w:szCs w:val="24"/>
+        </w:rPr>
+        <w:t>If the car on the right is still too close, stay in SL state.</w:t>
+      </w:r>
+    </w:p>
+    <w:p>
+      <w:pPr>
+        <w:pStyle w:val="ListParagraph"/>
+        <w:numPr>
+          <w:ilvl w:val="1"/>
+          <w:numId w:val="3"/>
+        </w:numPr>
+        <w:rPr>
+          <w:rFonts w:ascii="Times New Roman" w:hAnsi="Times New Roman" w:cs="Times New Roman"/>
+          <w:sz w:val="24"/>
+          <w:szCs w:val="24"/>
+        </w:rPr>
+      </w:pPr>
+      <w:r>
+        <w:rPr>
+          <w:rFonts w:ascii="Times New Roman" w:hAnsi="Times New Roman" w:cs="Times New Roman"/>
+          <w:sz w:val="24"/>
+          <w:szCs w:val="24"/>
+        </w:rPr>
+        <w:t>Else, go back to S state.</w:t>
+      </w:r>
+    </w:p>
+    <w:p>
+      <w:pPr>
+        <w:pStyle w:val="ListParagraph"/>
+        <w:numPr>
+          <w:ilvl w:val="0"/>
+          <w:numId w:val="3"/>
+        </w:numPr>
+        <w:rPr>
+          <w:rFonts w:ascii="Times New Roman" w:hAnsi="Times New Roman" w:cs="Times New Roman"/>
+          <w:sz w:val="24"/>
+          <w:szCs w:val="24"/>
+        </w:rPr>
+      </w:pPr>
+      <w:r>
+        <w:rPr>
+          <w:rFonts w:ascii="Times New Roman" w:hAnsi="Times New Roman" w:cs="Times New Roman"/>
+          <w:sz w:val="24"/>
+          <w:szCs w:val="24"/>
+        </w:rPr>
+        <w:t>Steer Right (SR)</w:t>
+      </w:r>
+    </w:p>
+    <w:p>
+      <w:pPr>
+        <w:pStyle w:val="ListParagraph"/>
+        <w:numPr>
+          <w:ilvl w:val="1"/>
+          <w:numId w:val="3"/>
+        </w:numPr>
+        <w:rPr>
+          <w:rFonts w:ascii="Times New Roman" w:hAnsi="Times New Roman" w:cs="Times New Roman"/>
+          <w:sz w:val="24"/>
+          <w:szCs w:val="24"/>
+        </w:rPr>
+      </w:pPr>
+      <w:r>
+        <w:rPr>
+          <w:rFonts w:ascii="Times New Roman" w:hAnsi="Times New Roman" w:cs="Times New Roman"/>
+          <w:sz w:val="24"/>
+          <w:szCs w:val="24"/>
+        </w:rPr>
+        <w:t xml:space="preserve">If the car is still steering towards the </w:t>
+      </w:r>
+      <w:r>
+        <w:rPr>
+          <w:rFonts w:ascii="Times New Roman" w:hAnsi="Times New Roman" w:cs="Times New Roman"/>
+          <w:sz w:val="24"/>
+          <w:szCs w:val="24"/>
+        </w:rPr>
+        <w:t>left</w:t>
+      </w:r>
+      <w:r>
+        <w:rPr>
+          <w:rFonts w:ascii="Times New Roman" w:hAnsi="Times New Roman" w:cs="Times New Roman"/>
+          <w:sz w:val="24"/>
+          <w:szCs w:val="24"/>
+        </w:rPr>
+        <w:t>, stay in S</w:t>
+      </w:r>
+      <w:r>
+        <w:rPr>
+          <w:rFonts w:ascii="Times New Roman" w:hAnsi="Times New Roman" w:cs="Times New Roman"/>
+          <w:sz w:val="24"/>
+          <w:szCs w:val="24"/>
+        </w:rPr>
+        <w:t>R</w:t>
+      </w:r>
+      <w:r>
+        <w:rPr>
+          <w:rFonts w:ascii="Times New Roman" w:hAnsi="Times New Roman" w:cs="Times New Roman"/>
+          <w:sz w:val="24"/>
+          <w:szCs w:val="24"/>
+        </w:rPr>
+        <w:t xml:space="preserve"> state.</w:t>
+      </w:r>
+    </w:p>
+    <w:p>
+      <w:pPr>
+        <w:pStyle w:val="ListParagraph"/>
+        <w:numPr>
+          <w:ilvl w:val="1"/>
+          <w:numId w:val="3"/>
+        </w:numPr>
+        <w:rPr>
+          <w:rFonts w:ascii="Times New Roman" w:hAnsi="Times New Roman" w:cs="Times New Roman"/>
+          <w:sz w:val="24"/>
+          <w:szCs w:val="24"/>
+        </w:rPr>
+      </w:pPr>
+      <w:r>
+        <w:rPr>
+          <w:rFonts w:ascii="Times New Roman" w:hAnsi="Times New Roman" w:cs="Times New Roman"/>
+          <w:sz w:val="24"/>
+          <w:szCs w:val="24"/>
+        </w:rPr>
+        <w:lastRenderedPageBreak/>
+        <w:t xml:space="preserve">If the car on the </w:t>
+      </w:r>
+      <w:r>
+        <w:rPr>
+          <w:rFonts w:ascii="Times New Roman" w:hAnsi="Times New Roman" w:cs="Times New Roman"/>
+          <w:sz w:val="24"/>
+          <w:szCs w:val="24"/>
+        </w:rPr>
+        <w:t>left</w:t>
+      </w:r>
+      <w:r>
+        <w:rPr>
+          <w:rFonts w:ascii="Times New Roman" w:hAnsi="Times New Roman" w:cs="Times New Roman"/>
+          <w:sz w:val="24"/>
+          <w:szCs w:val="24"/>
+        </w:rPr>
+        <w:t xml:space="preserve"> is still too close, stay in S</w:t>
+      </w:r>
+      <w:r>
+        <w:rPr>
+          <w:rFonts w:ascii="Times New Roman" w:hAnsi="Times New Roman" w:cs="Times New Roman"/>
+          <w:sz w:val="24"/>
+          <w:szCs w:val="24"/>
+        </w:rPr>
+        <w:t>R</w:t>
+      </w:r>
+      <w:r>
+        <w:rPr>
+          <w:rFonts w:ascii="Times New Roman" w:hAnsi="Times New Roman" w:cs="Times New Roman"/>
+          <w:sz w:val="24"/>
+          <w:szCs w:val="24"/>
+        </w:rPr>
+        <w:t xml:space="preserve"> state.</w:t>
+      </w:r>
+    </w:p>
+    <w:p>
+      <w:pPr>
+        <w:pStyle w:val="ListParagraph"/>
+        <w:numPr>
+          <w:ilvl w:val="1"/>
+          <w:numId w:val="3"/>
+        </w:numPr>
+        <w:rPr>
+          <w:rFonts w:ascii="Times New Roman" w:hAnsi="Times New Roman" w:cs="Times New Roman"/>
+          <w:sz w:val="24"/>
+          <w:szCs w:val="24"/>
+        </w:rPr>
+      </w:pPr>
+      <w:r>
+        <w:rPr>
+          <w:rFonts w:ascii="Times New Roman" w:hAnsi="Times New Roman" w:cs="Times New Roman"/>
+          <w:sz w:val="24"/>
+          <w:szCs w:val="24"/>
+        </w:rPr>
+        <w:t>Else, go back to S state.</w:t>
+      </w:r>
+    </w:p>
+    <w:p>
+      <w:pPr>
+        <w:pStyle w:val="ListParagraph"/>
+        <w:numPr>
+          <w:ilvl w:val="0"/>
+          <w:numId w:val="3"/>
+        </w:numPr>
+        <w:rPr>
+          <w:rFonts w:ascii="Times New Roman" w:hAnsi="Times New Roman" w:cs="Times New Roman"/>
+          <w:sz w:val="24"/>
+          <w:szCs w:val="24"/>
+        </w:rPr>
+      </w:pPr>
+      <w:r>
+        <w:rPr>
+          <w:rFonts w:ascii="Times New Roman" w:hAnsi="Times New Roman" w:cs="Times New Roman"/>
+          <w:sz w:val="24"/>
+          <w:szCs w:val="24"/>
+        </w:rPr>
+        <w:t>Pull Over (PO)</w:t>
+      </w:r>
+    </w:p>
+    <w:p>
+      <w:pPr>
+        <w:pStyle w:val="ListParagraph"/>
+        <w:numPr>
+          <w:ilvl w:val="1"/>
+          <w:numId w:val="3"/>
+        </w:numPr>
+        <w:rPr>
+          <w:rFonts w:ascii="Times New Roman" w:hAnsi="Times New Roman" w:cs="Times New Roman"/>
+          <w:sz w:val="24"/>
+          <w:szCs w:val="24"/>
+        </w:rPr>
+      </w:pPr>
+      <w:r>
+        <w:rPr>
+          <w:rFonts w:ascii="Times New Roman" w:hAnsi="Times New Roman" w:cs="Times New Roman"/>
+          <w:sz w:val="24"/>
+          <w:szCs w:val="24"/>
+        </w:rPr>
+        <w:t>If the car has not pulled over, stay in PO state.</w:t>
+      </w:r>
+    </w:p>
+    <w:p>
+      <w:pPr>
+        <w:pStyle w:val="ListParagraph"/>
+        <w:numPr>
+          <w:ilvl w:val="1"/>
+          <w:numId w:val="3"/>
+        </w:numPr>
+        <w:rPr>
+          <w:rFonts w:ascii="Times New Roman" w:hAnsi="Times New Roman" w:cs="Times New Roman"/>
+          <w:sz w:val="24"/>
+          <w:szCs w:val="24"/>
+        </w:rPr>
+      </w:pPr>
+      <w:r>
+        <w:rPr>
+          <w:rFonts w:ascii="Times New Roman" w:hAnsi="Times New Roman" w:cs="Times New Roman"/>
+          <w:sz w:val="24"/>
+          <w:szCs w:val="24"/>
+        </w:rPr>
+        <w:t>Else, go back to S state.</w:t>
+      </w:r>
+    </w:p>
+    <w:p>
+      <w:pPr>
+        <w:rPr>
+          <w:rFonts w:ascii="Times New Roman" w:hAnsi="Times New Roman" w:cs="Times New Roman"/>
+          <w:sz w:val="24"/>
+          <w:szCs w:val="24"/>
+        </w:rPr>
+      </w:pPr>
+    </w:p>
+    <w:p>
+      <w:pPr>
+        <w:rPr>
+          <w:rFonts w:ascii="Times New Roman" w:hAnsi="Times New Roman" w:cs="Times New Roman"/>
+          <w:sz w:val="24"/>
+          <w:szCs w:val="24"/>
+        </w:rPr>
+      </w:pPr>
+      <w:r>
+        <w:rPr>
+          <w:rFonts w:ascii="Times New Roman" w:hAnsi="Times New Roman" w:cs="Times New Roman"/>
+          <w:sz w:val="24"/>
+          <w:szCs w:val="24"/>
+        </w:rPr>
+        <w:t>Finite State Machine:</w:t>
+      </w:r>
+    </w:p>
+    <w:p>
+      <w:pPr>
+        <w:rPr>
+          <w:rFonts w:ascii="Times New Roman" w:hAnsi="Times New Roman" w:cs="Times New Roman"/>
+          <w:sz w:val="24"/>
+          <w:szCs w:val="24"/>
+        </w:rPr>
+      </w:pPr>
+    </w:p>
     <w:sectPr>
       <w:pgSz w:w="12240" w:h="15840"/>
       <w:pgMar w:top="1440" w:right="1440" w:bottom="1440" w:left="1440" w:header="720" w:footer="720" w:gutter="0"/>
@@ -11,6 +1359,359 @@
     </w:sectPr>
   </w:body>
 </w:document>
+</file>
+
+<file path=word/numbering.xml><?xml version="1.0" encoding="utf-8"?>
+<w:numbering xmlns:wpc="http://schemas.microsoft.com/office/word/2010/wordprocessingCanvas" xmlns:cx="http://schemas.microsoft.com/office/drawing/2014/chartex" xmlns:cx1="http://schemas.microsoft.com/office/drawing/2015/9/8/chartex" xmlns:cx2="http://schemas.microsoft.com/office/drawing/2015/10/21/chartex" xmlns:cx3="http://schemas.microsoft.com/office/drawing/2016/5/9/chartex" xmlns:cx4="http://schemas.microsoft.com/office/drawing/2016/5/10/chartex" xmlns:cx5="http://schemas.microsoft.com/office/drawing/2016/5/11/chartex" xmlns:cx6="http://schemas.microsoft.com/office/drawing/2016/5/12/chartex" xmlns:cx7="http://schemas.microsoft.com/office/drawing/2016/5/13/chartex" xmlns:cx8="http://schemas.microsoft.com/office/drawing/2016/5/14/chartex" xmlns:mc="http://schemas.openxmlformats.org/markup-compatibility/2006" xmlns:aink="http://schemas.microsoft.com/office/drawing/2016/ink" xmlns:am3d="http://schemas.microsoft.com/office/drawing/2017/model3d" xmlns:o="urn:schemas-microsoft-com:office:office" xmlns:r="http://schemas.openxmlformats.org/officeDocument/2006/relationships" xmlns:m="http://schemas.openxmlformats.org/officeDocument/2006/math" xmlns:v="urn:schemas-microsoft-com:vml" xmlns:wp14="http://schemas.microsoft.com/office/word/2010/wordprocessingDrawing" xmlns:wp="http://schemas.openxmlformats.org/drawingml/2006/wordprocessingDrawing" xmlns:w10="urn:schemas-microsoft-com:office:word" xmlns:w="http://schemas.openxmlformats.org/wordprocessingml/2006/main" xmlns:w14="http://schemas.microsoft.com/office/word/2010/wordml" xmlns:w15="http://schemas.microsoft.com/office/word/2012/wordml" xmlns:w16cid="http://schemas.microsoft.com/office/word/2016/wordml/cid" xmlns:w16se="http://schemas.microsoft.com/office/word/2015/wordml/symex" xmlns:wpg="http://schemas.microsoft.com/office/word/2010/wordprocessingGroup" xmlns:wpi="http://schemas.microsoft.com/office/word/2010/wordprocessingInk" xmlns:wne="http://schemas.microsoft.com/office/word/2006/wordml" xmlns:wps="http://schemas.microsoft.com/office/word/2010/wordprocessingShape" mc:Ignorable="w14 w15 w16se w16cid wp14">
+  <w:abstractNum w:abstractNumId="0" w15:restartNumberingAfterBreak="0">
+    <w:nsid w:val="46322113"/>
+    <w:multiLevelType w:val="hybridMultilevel"/>
+    <w:tmpl w:val="1E3436F6"/>
+    <w:lvl w:ilvl="0" w:tplc="04090001">
+      <w:start w:val="1"/>
+      <w:numFmt w:val="bullet"/>
+      <w:lvlText w:val=""/>
+      <w:lvlJc w:val="left"/>
+      <w:pPr>
+        <w:ind w:left="720" w:hanging="360"/>
+      </w:pPr>
+      <w:rPr>
+        <w:rFonts w:ascii="Symbol" w:hAnsi="Symbol" w:cs="Symbol" w:hint="default"/>
+      </w:rPr>
+    </w:lvl>
+    <w:lvl w:ilvl="1" w:tplc="04090003">
+      <w:start w:val="1"/>
+      <w:numFmt w:val="bullet"/>
+      <w:lvlText w:val="o"/>
+      <w:lvlJc w:val="left"/>
+      <w:pPr>
+        <w:ind w:left="1440" w:hanging="360"/>
+      </w:pPr>
+      <w:rPr>
+        <w:rFonts w:ascii="Courier New" w:hAnsi="Courier New" w:cs="Courier New" w:hint="default"/>
+      </w:rPr>
+    </w:lvl>
+    <w:lvl w:ilvl="2" w:tplc="04090005" w:tentative="1">
+      <w:start w:val="1"/>
+      <w:numFmt w:val="bullet"/>
+      <w:lvlText w:val=""/>
+      <w:lvlJc w:val="left"/>
+      <w:pPr>
+        <w:ind w:left="2160" w:hanging="360"/>
+      </w:pPr>
+      <w:rPr>
+        <w:rFonts w:ascii="Wingdings" w:hAnsi="Wingdings" w:cs="Wingdings" w:hint="default"/>
+      </w:rPr>
+    </w:lvl>
+    <w:lvl w:ilvl="3" w:tplc="04090001" w:tentative="1">
+      <w:start w:val="1"/>
+      <w:numFmt w:val="bullet"/>
+      <w:lvlText w:val=""/>
+      <w:lvlJc w:val="left"/>
+      <w:pPr>
+        <w:ind w:left="2880" w:hanging="360"/>
+      </w:pPr>
+      <w:rPr>
+        <w:rFonts w:ascii="Symbol" w:hAnsi="Symbol" w:cs="Symbol" w:hint="default"/>
+      </w:rPr>
+    </w:lvl>
+    <w:lvl w:ilvl="4" w:tplc="04090003" w:tentative="1">
+      <w:start w:val="1"/>
+      <w:numFmt w:val="bullet"/>
+      <w:lvlText w:val="o"/>
+      <w:lvlJc w:val="left"/>
+      <w:pPr>
+        <w:ind w:left="3600" w:hanging="360"/>
+      </w:pPr>
+      <w:rPr>
+        <w:rFonts w:ascii="Courier New" w:hAnsi="Courier New" w:cs="Courier New" w:hint="default"/>
+      </w:rPr>
+    </w:lvl>
+    <w:lvl w:ilvl="5" w:tplc="04090005" w:tentative="1">
+      <w:start w:val="1"/>
+      <w:numFmt w:val="bullet"/>
+      <w:lvlText w:val=""/>
+      <w:lvlJc w:val="left"/>
+      <w:pPr>
+        <w:ind w:left="4320" w:hanging="360"/>
+      </w:pPr>
+      <w:rPr>
+        <w:rFonts w:ascii="Wingdings" w:hAnsi="Wingdings" w:cs="Wingdings" w:hint="default"/>
+      </w:rPr>
+    </w:lvl>
+    <w:lvl w:ilvl="6" w:tplc="04090001" w:tentative="1">
+      <w:start w:val="1"/>
+      <w:numFmt w:val="bullet"/>
+      <w:lvlText w:val=""/>
+      <w:lvlJc w:val="left"/>
+      <w:pPr>
+        <w:ind w:left="5040" w:hanging="360"/>
+      </w:pPr>
+      <w:rPr>
+        <w:rFonts w:ascii="Symbol" w:hAnsi="Symbol" w:cs="Symbol" w:hint="default"/>
+      </w:rPr>
+    </w:lvl>
+    <w:lvl w:ilvl="7" w:tplc="04090003" w:tentative="1">
+      <w:start w:val="1"/>
+      <w:numFmt w:val="bullet"/>
+      <w:lvlText w:val="o"/>
+      <w:lvlJc w:val="left"/>
+      <w:pPr>
+        <w:ind w:left="5760" w:hanging="360"/>
+      </w:pPr>
+      <w:rPr>
+        <w:rFonts w:ascii="Courier New" w:hAnsi="Courier New" w:cs="Courier New" w:hint="default"/>
+      </w:rPr>
+    </w:lvl>
+    <w:lvl w:ilvl="8" w:tplc="04090005" w:tentative="1">
+      <w:start w:val="1"/>
+      <w:numFmt w:val="bullet"/>
+      <w:lvlText w:val=""/>
+      <w:lvlJc w:val="left"/>
+      <w:pPr>
+        <w:ind w:left="6480" w:hanging="360"/>
+      </w:pPr>
+      <w:rPr>
+        <w:rFonts w:ascii="Wingdings" w:hAnsi="Wingdings" w:cs="Wingdings" w:hint="default"/>
+      </w:rPr>
+    </w:lvl>
+  </w:abstractNum>
+  <w:abstractNum w:abstractNumId="1" w15:restartNumberingAfterBreak="0">
+    <w:nsid w:val="5A1E67B4"/>
+    <w:multiLevelType w:val="hybridMultilevel"/>
+    <w:tmpl w:val="7FAC5A92"/>
+    <w:lvl w:ilvl="0" w:tplc="04090001">
+      <w:start w:val="1"/>
+      <w:numFmt w:val="bullet"/>
+      <w:lvlText w:val=""/>
+      <w:lvlJc w:val="left"/>
+      <w:pPr>
+        <w:ind w:left="720" w:hanging="360"/>
+      </w:pPr>
+      <w:rPr>
+        <w:rFonts w:ascii="Symbol" w:hAnsi="Symbol" w:cs="Symbol" w:hint="default"/>
+      </w:rPr>
+    </w:lvl>
+    <w:lvl w:ilvl="1" w:tplc="04090003" w:tentative="1">
+      <w:start w:val="1"/>
+      <w:numFmt w:val="bullet"/>
+      <w:lvlText w:val="o"/>
+      <w:lvlJc w:val="left"/>
+      <w:pPr>
+        <w:ind w:left="1440" w:hanging="360"/>
+      </w:pPr>
+      <w:rPr>
+        <w:rFonts w:ascii="Courier New" w:hAnsi="Courier New" w:cs="Courier New" w:hint="default"/>
+      </w:rPr>
+    </w:lvl>
+    <w:lvl w:ilvl="2" w:tplc="04090005" w:tentative="1">
+      <w:start w:val="1"/>
+      <w:numFmt w:val="bullet"/>
+      <w:lvlText w:val=""/>
+      <w:lvlJc w:val="left"/>
+      <w:pPr>
+        <w:ind w:left="2160" w:hanging="360"/>
+      </w:pPr>
+      <w:rPr>
+        <w:rFonts w:ascii="Wingdings" w:hAnsi="Wingdings" w:cs="Wingdings" w:hint="default"/>
+      </w:rPr>
+    </w:lvl>
+    <w:lvl w:ilvl="3" w:tplc="04090001" w:tentative="1">
+      <w:start w:val="1"/>
+      <w:numFmt w:val="bullet"/>
+      <w:lvlText w:val=""/>
+      <w:lvlJc w:val="left"/>
+      <w:pPr>
+        <w:ind w:left="2880" w:hanging="360"/>
+      </w:pPr>
+      <w:rPr>
+        <w:rFonts w:ascii="Symbol" w:hAnsi="Symbol" w:cs="Symbol" w:hint="default"/>
+      </w:rPr>
+    </w:lvl>
+    <w:lvl w:ilvl="4" w:tplc="04090003" w:tentative="1">
+      <w:start w:val="1"/>
+      <w:numFmt w:val="bullet"/>
+      <w:lvlText w:val="o"/>
+      <w:lvlJc w:val="left"/>
+      <w:pPr>
+        <w:ind w:left="3600" w:hanging="360"/>
+      </w:pPr>
+      <w:rPr>
+        <w:rFonts w:ascii="Courier New" w:hAnsi="Courier New" w:cs="Courier New" w:hint="default"/>
+      </w:rPr>
+    </w:lvl>
+    <w:lvl w:ilvl="5" w:tplc="04090005" w:tentative="1">
+      <w:start w:val="1"/>
+      <w:numFmt w:val="bullet"/>
+      <w:lvlText w:val=""/>
+      <w:lvlJc w:val="left"/>
+      <w:pPr>
+        <w:ind w:left="4320" w:hanging="360"/>
+      </w:pPr>
+      <w:rPr>
+        <w:rFonts w:ascii="Wingdings" w:hAnsi="Wingdings" w:cs="Wingdings" w:hint="default"/>
+      </w:rPr>
+    </w:lvl>
+    <w:lvl w:ilvl="6" w:tplc="04090001" w:tentative="1">
+      <w:start w:val="1"/>
+      <w:numFmt w:val="bullet"/>
+      <w:lvlText w:val=""/>
+      <w:lvlJc w:val="left"/>
+      <w:pPr>
+        <w:ind w:left="5040" w:hanging="360"/>
+      </w:pPr>
+      <w:rPr>
+        <w:rFonts w:ascii="Symbol" w:hAnsi="Symbol" w:cs="Symbol" w:hint="default"/>
+      </w:rPr>
+    </w:lvl>
+    <w:lvl w:ilvl="7" w:tplc="04090003" w:tentative="1">
+      <w:start w:val="1"/>
+      <w:numFmt w:val="bullet"/>
+      <w:lvlText w:val="o"/>
+      <w:lvlJc w:val="left"/>
+      <w:pPr>
+        <w:ind w:left="5760" w:hanging="360"/>
+      </w:pPr>
+      <w:rPr>
+        <w:rFonts w:ascii="Courier New" w:hAnsi="Courier New" w:cs="Courier New" w:hint="default"/>
+      </w:rPr>
+    </w:lvl>
+    <w:lvl w:ilvl="8" w:tplc="04090005" w:tentative="1">
+      <w:start w:val="1"/>
+      <w:numFmt w:val="bullet"/>
+      <w:lvlText w:val=""/>
+      <w:lvlJc w:val="left"/>
+      <w:pPr>
+        <w:ind w:left="6480" w:hanging="360"/>
+      </w:pPr>
+      <w:rPr>
+        <w:rFonts w:ascii="Wingdings" w:hAnsi="Wingdings" w:cs="Wingdings" w:hint="default"/>
+      </w:rPr>
+    </w:lvl>
+  </w:abstractNum>
+  <w:abstractNum w:abstractNumId="2" w15:restartNumberingAfterBreak="0">
+    <w:nsid w:val="7350115D"/>
+    <w:multiLevelType w:val="hybridMultilevel"/>
+    <w:tmpl w:val="E75AF5EE"/>
+    <w:lvl w:ilvl="0" w:tplc="04090001">
+      <w:start w:val="1"/>
+      <w:numFmt w:val="bullet"/>
+      <w:lvlText w:val=""/>
+      <w:lvlJc w:val="left"/>
+      <w:pPr>
+        <w:ind w:left="720" w:hanging="360"/>
+      </w:pPr>
+      <w:rPr>
+        <w:rFonts w:ascii="Symbol" w:hAnsi="Symbol" w:cs="Symbol" w:hint="default"/>
+      </w:rPr>
+    </w:lvl>
+    <w:lvl w:ilvl="1" w:tplc="04090003" w:tentative="1">
+      <w:start w:val="1"/>
+      <w:numFmt w:val="bullet"/>
+      <w:lvlText w:val="o"/>
+      <w:lvlJc w:val="left"/>
+      <w:pPr>
+        <w:ind w:left="1440" w:hanging="360"/>
+      </w:pPr>
+      <w:rPr>
+        <w:rFonts w:ascii="Courier New" w:hAnsi="Courier New" w:cs="Courier New" w:hint="default"/>
+      </w:rPr>
+    </w:lvl>
+    <w:lvl w:ilvl="2" w:tplc="04090005" w:tentative="1">
+      <w:start w:val="1"/>
+      <w:numFmt w:val="bullet"/>
+      <w:lvlText w:val=""/>
+      <w:lvlJc w:val="left"/>
+      <w:pPr>
+        <w:ind w:left="2160" w:hanging="360"/>
+      </w:pPr>
+      <w:rPr>
+        <w:rFonts w:ascii="Wingdings" w:hAnsi="Wingdings" w:cs="Wingdings" w:hint="default"/>
+      </w:rPr>
+    </w:lvl>
+    <w:lvl w:ilvl="3" w:tplc="04090001" w:tentative="1">
+      <w:start w:val="1"/>
+      <w:numFmt w:val="bullet"/>
+      <w:lvlText w:val=""/>
+      <w:lvlJc w:val="left"/>
+      <w:pPr>
+        <w:ind w:left="2880" w:hanging="360"/>
+      </w:pPr>
+      <w:rPr>
+        <w:rFonts w:ascii="Symbol" w:hAnsi="Symbol" w:cs="Symbol" w:hint="default"/>
+      </w:rPr>
+    </w:lvl>
+    <w:lvl w:ilvl="4" w:tplc="04090003" w:tentative="1">
+      <w:start w:val="1"/>
+      <w:numFmt w:val="bullet"/>
+      <w:lvlText w:val="o"/>
+      <w:lvlJc w:val="left"/>
+      <w:pPr>
+        <w:ind w:left="3600" w:hanging="360"/>
+      </w:pPr>
+      <w:rPr>
+        <w:rFonts w:ascii="Courier New" w:hAnsi="Courier New" w:cs="Courier New" w:hint="default"/>
+      </w:rPr>
+    </w:lvl>
+    <w:lvl w:ilvl="5" w:tplc="04090005" w:tentative="1">
+      <w:start w:val="1"/>
+      <w:numFmt w:val="bullet"/>
+      <w:lvlText w:val=""/>
+      <w:lvlJc w:val="left"/>
+      <w:pPr>
+        <w:ind w:left="4320" w:hanging="360"/>
+      </w:pPr>
+      <w:rPr>
+        <w:rFonts w:ascii="Wingdings" w:hAnsi="Wingdings" w:cs="Wingdings" w:hint="default"/>
+      </w:rPr>
+    </w:lvl>
+    <w:lvl w:ilvl="6" w:tplc="04090001" w:tentative="1">
+      <w:start w:val="1"/>
+      <w:numFmt w:val="bullet"/>
+      <w:lvlText w:val=""/>
+      <w:lvlJc w:val="left"/>
+      <w:pPr>
+        <w:ind w:left="5040" w:hanging="360"/>
+      </w:pPr>
+      <w:rPr>
+        <w:rFonts w:ascii="Symbol" w:hAnsi="Symbol" w:cs="Symbol" w:hint="default"/>
+      </w:rPr>
+    </w:lvl>
+    <w:lvl w:ilvl="7" w:tplc="04090003" w:tentative="1">
+      <w:start w:val="1"/>
+      <w:numFmt w:val="bullet"/>
+      <w:lvlText w:val="o"/>
+      <w:lvlJc w:val="left"/>
+      <w:pPr>
+        <w:ind w:left="5760" w:hanging="360"/>
+      </w:pPr>
+      <w:rPr>
+        <w:rFonts w:ascii="Courier New" w:hAnsi="Courier New" w:cs="Courier New" w:hint="default"/>
+      </w:rPr>
+    </w:lvl>
+    <w:lvl w:ilvl="8" w:tplc="04090005" w:tentative="1">
+      <w:start w:val="1"/>
+      <w:numFmt w:val="bullet"/>
+      <w:lvlText w:val=""/>
+      <w:lvlJc w:val="left"/>
+      <w:pPr>
+        <w:ind w:left="6480" w:hanging="360"/>
+      </w:pPr>
+      <w:rPr>
+        <w:rFonts w:ascii="Wingdings" w:hAnsi="Wingdings" w:cs="Wingdings" w:hint="default"/>
+      </w:rPr>
+    </w:lvl>
+  </w:abstractNum>
+  <w:num w:numId="1">
+    <w:abstractNumId w:val="2"/>
+  </w:num>
+  <w:num w:numId="2">
+    <w:abstractNumId w:val="1"/>
+  </w:num>
+  <w:num w:numId="3">
+    <w:abstractNumId w:val="0"/>
+  </w:num>
+</w:numbering>
 </file>
 
 <file path=word/styles.xml><?xml version="1.0" encoding="utf-8"?>
@@ -436,6 +2137,36 @@
     <w:semiHidden/>
     <w:unhideWhenUsed/>
   </w:style>
+  <w:style w:type="paragraph" w:styleId="ListParagraph">
+    <w:name w:val="List Paragraph"/>
+    <w:basedOn w:val="Normal"/>
+    <w:uiPriority w:val="34"/>
+    <w:qFormat/>
+    <w:rsid w:val="00187495"/>
+    <w:pPr>
+      <w:ind w:left="720"/>
+      <w:contextualSpacing/>
+    </w:pPr>
+  </w:style>
+  <w:style w:type="table" w:styleId="TableGrid">
+    <w:name w:val="Table Grid"/>
+    <w:basedOn w:val="TableNormal"/>
+    <w:uiPriority w:val="39"/>
+    <w:rsid w:val="005D5A2C"/>
+    <w:pPr>
+      <w:spacing w:after="0" w:line="240" w:lineRule="auto"/>
+    </w:pPr>
+    <w:tblPr>
+      <w:tblBorders>
+        <w:top w:val="single" w:sz="4" w:space="0" w:color="auto"/>
+        <w:left w:val="single" w:sz="4" w:space="0" w:color="auto"/>
+        <w:bottom w:val="single" w:sz="4" w:space="0" w:color="auto"/>
+        <w:right w:val="single" w:sz="4" w:space="0" w:color="auto"/>
+        <w:insideH w:val="single" w:sz="4" w:space="0" w:color="auto"/>
+        <w:insideV w:val="single" w:sz="4" w:space="0" w:color="auto"/>
+      </w:tblBorders>
+    </w:tblPr>
+  </w:style>
 </w:styles>
 </file>
 

</xml_diff>

<commit_message>
Added input/output table, changed some transitions, and added FSM
</commit_message>
<xml_diff>
--- a/doc/state_transition_diagram.docx
+++ b/doc/state_transition_diagram.docx
@@ -695,6 +695,448 @@
         <w:t>Transitions:</w:t>
       </w:r>
     </w:p>
+    <w:tbl>
+      <w:tblPr>
+        <w:tblStyle w:val="TableGrid"/>
+        <w:tblW w:w="9350" w:type="dxa"/>
+        <w:tblLook w:val="04A0" w:firstRow="1" w:lastRow="0" w:firstColumn="1" w:lastColumn="0" w:noHBand="0" w:noVBand="1"/>
+      </w:tblPr>
+      <w:tblGrid>
+        <w:gridCol w:w="4675"/>
+        <w:gridCol w:w="4675"/>
+      </w:tblGrid>
+      <w:tr>
+        <w:tc>
+          <w:tcPr>
+            <w:tcW w:w="4675" w:type="dxa"/>
+          </w:tcPr>
+          <w:p>
+            <w:pPr>
+              <w:rPr>
+                <w:rFonts w:ascii="Times New Roman" w:hAnsi="Times New Roman" w:cs="Times New Roman"/>
+                <w:sz w:val="24"/>
+                <w:szCs w:val="24"/>
+              </w:rPr>
+            </w:pPr>
+            <w:r>
+              <w:rPr>
+                <w:rFonts w:ascii="Times New Roman" w:hAnsi="Times New Roman" w:cs="Times New Roman"/>
+                <w:sz w:val="24"/>
+                <w:szCs w:val="24"/>
+              </w:rPr>
+              <w:t>Inputs</w:t>
+            </w:r>
+          </w:p>
+        </w:tc>
+        <w:tc>
+          <w:tcPr>
+            <w:tcW w:w="4675" w:type="dxa"/>
+          </w:tcPr>
+          <w:p>
+            <w:pPr>
+              <w:rPr>
+                <w:rFonts w:ascii="Times New Roman" w:hAnsi="Times New Roman" w:cs="Times New Roman"/>
+                <w:sz w:val="24"/>
+                <w:szCs w:val="24"/>
+              </w:rPr>
+            </w:pPr>
+            <w:r>
+              <w:rPr>
+                <w:rFonts w:ascii="Times New Roman" w:hAnsi="Times New Roman" w:cs="Times New Roman"/>
+                <w:sz w:val="24"/>
+                <w:szCs w:val="24"/>
+              </w:rPr>
+              <w:t>Output</w:t>
+            </w:r>
+          </w:p>
+        </w:tc>
+      </w:tr>
+      <w:tr>
+        <w:tc>
+          <w:tcPr>
+            <w:tcW w:w="4675" w:type="dxa"/>
+          </w:tcPr>
+          <w:p>
+            <w:pPr>
+              <w:rPr>
+                <w:rFonts w:ascii="Times New Roman" w:hAnsi="Times New Roman" w:cs="Times New Roman"/>
+                <w:sz w:val="24"/>
+                <w:szCs w:val="24"/>
+              </w:rPr>
+            </w:pPr>
+            <w:r>
+              <w:rPr>
+                <w:rFonts w:ascii="Times New Roman" w:hAnsi="Times New Roman" w:cs="Times New Roman"/>
+                <w:sz w:val="24"/>
+                <w:szCs w:val="24"/>
+              </w:rPr>
+              <w:t>AS: Above speed limit</w:t>
+            </w:r>
+          </w:p>
+        </w:tc>
+        <w:tc>
+          <w:tcPr>
+            <w:tcW w:w="4675" w:type="dxa"/>
+          </w:tcPr>
+          <w:p>
+            <w:pPr>
+              <w:rPr>
+                <w:rFonts w:ascii="Times New Roman" w:hAnsi="Times New Roman" w:cs="Times New Roman"/>
+                <w:sz w:val="24"/>
+                <w:szCs w:val="24"/>
+              </w:rPr>
+            </w:pPr>
+            <w:r>
+              <w:rPr>
+                <w:rFonts w:ascii="Times New Roman" w:hAnsi="Times New Roman" w:cs="Times New Roman"/>
+                <w:sz w:val="24"/>
+                <w:szCs w:val="24"/>
+              </w:rPr>
+              <w:t>D: Decelerate message</w:t>
+            </w:r>
+          </w:p>
+        </w:tc>
+      </w:tr>
+      <w:tr>
+        <w:tc>
+          <w:tcPr>
+            <w:tcW w:w="4675" w:type="dxa"/>
+          </w:tcPr>
+          <w:p>
+            <w:pPr>
+              <w:rPr>
+                <w:rFonts w:ascii="Times New Roman" w:hAnsi="Times New Roman" w:cs="Times New Roman"/>
+                <w:sz w:val="24"/>
+                <w:szCs w:val="24"/>
+              </w:rPr>
+            </w:pPr>
+            <w:r>
+              <w:rPr>
+                <w:rFonts w:ascii="Times New Roman" w:hAnsi="Times New Roman" w:cs="Times New Roman"/>
+                <w:sz w:val="24"/>
+                <w:szCs w:val="24"/>
+              </w:rPr>
+              <w:t>FC: Front car too close</w:t>
+            </w:r>
+          </w:p>
+        </w:tc>
+        <w:tc>
+          <w:tcPr>
+            <w:tcW w:w="4675" w:type="dxa"/>
+          </w:tcPr>
+          <w:p>
+            <w:pPr>
+              <w:rPr>
+                <w:rFonts w:ascii="Times New Roman" w:hAnsi="Times New Roman" w:cs="Times New Roman"/>
+                <w:sz w:val="24"/>
+                <w:szCs w:val="24"/>
+              </w:rPr>
+            </w:pPr>
+            <w:r>
+              <w:rPr>
+                <w:rFonts w:ascii="Times New Roman" w:hAnsi="Times New Roman" w:cs="Times New Roman"/>
+                <w:sz w:val="24"/>
+                <w:szCs w:val="24"/>
+              </w:rPr>
+              <w:t>SLL: Steer left while staying in line message</w:t>
+            </w:r>
+          </w:p>
+        </w:tc>
+      </w:tr>
+      <w:tr>
+        <w:tc>
+          <w:tcPr>
+            <w:tcW w:w="4675" w:type="dxa"/>
+          </w:tcPr>
+          <w:p>
+            <w:pPr>
+              <w:rPr>
+                <w:rFonts w:ascii="Times New Roman" w:hAnsi="Times New Roman" w:cs="Times New Roman"/>
+                <w:sz w:val="24"/>
+                <w:szCs w:val="24"/>
+              </w:rPr>
+            </w:pPr>
+            <w:r>
+              <w:rPr>
+                <w:rFonts w:ascii="Times New Roman" w:hAnsi="Times New Roman" w:cs="Times New Roman"/>
+                <w:sz w:val="24"/>
+                <w:szCs w:val="24"/>
+              </w:rPr>
+              <w:t>STL: Steering too far left</w:t>
+            </w:r>
+          </w:p>
+        </w:tc>
+        <w:tc>
+          <w:tcPr>
+            <w:tcW w:w="4675" w:type="dxa"/>
+          </w:tcPr>
+          <w:p>
+            <w:pPr>
+              <w:rPr>
+                <w:rFonts w:ascii="Times New Roman" w:hAnsi="Times New Roman" w:cs="Times New Roman"/>
+                <w:sz w:val="24"/>
+                <w:szCs w:val="24"/>
+              </w:rPr>
+            </w:pPr>
+            <w:r>
+              <w:rPr>
+                <w:rFonts w:ascii="Times New Roman" w:hAnsi="Times New Roman" w:cs="Times New Roman"/>
+                <w:sz w:val="24"/>
+                <w:szCs w:val="24"/>
+              </w:rPr>
+              <w:t xml:space="preserve">SRL: </w:t>
+            </w:r>
+            <w:r>
+              <w:rPr>
+                <w:rFonts w:ascii="Times New Roman" w:hAnsi="Times New Roman" w:cs="Times New Roman"/>
+                <w:sz w:val="24"/>
+                <w:szCs w:val="24"/>
+              </w:rPr>
+              <w:t xml:space="preserve">Steer </w:t>
+            </w:r>
+            <w:r>
+              <w:rPr>
+                <w:rFonts w:ascii="Times New Roman" w:hAnsi="Times New Roman" w:cs="Times New Roman"/>
+                <w:sz w:val="24"/>
+                <w:szCs w:val="24"/>
+              </w:rPr>
+              <w:t>right</w:t>
+            </w:r>
+            <w:r>
+              <w:rPr>
+                <w:rFonts w:ascii="Times New Roman" w:hAnsi="Times New Roman" w:cs="Times New Roman"/>
+                <w:sz w:val="24"/>
+                <w:szCs w:val="24"/>
+              </w:rPr>
+              <w:t xml:space="preserve"> while staying in line message</w:t>
+            </w:r>
+          </w:p>
+        </w:tc>
+      </w:tr>
+      <w:tr>
+        <w:tc>
+          <w:tcPr>
+            <w:tcW w:w="4675" w:type="dxa"/>
+          </w:tcPr>
+          <w:p>
+            <w:pPr>
+              <w:rPr>
+                <w:rFonts w:ascii="Times New Roman" w:hAnsi="Times New Roman" w:cs="Times New Roman"/>
+                <w:sz w:val="24"/>
+                <w:szCs w:val="24"/>
+              </w:rPr>
+            </w:pPr>
+            <w:r>
+              <w:rPr>
+                <w:rFonts w:ascii="Times New Roman" w:hAnsi="Times New Roman" w:cs="Times New Roman"/>
+                <w:sz w:val="24"/>
+                <w:szCs w:val="24"/>
+              </w:rPr>
+              <w:t>STR: Steering too far right</w:t>
+            </w:r>
+          </w:p>
+        </w:tc>
+        <w:tc>
+          <w:tcPr>
+            <w:tcW w:w="4675" w:type="dxa"/>
+          </w:tcPr>
+          <w:p>
+            <w:pPr>
+              <w:rPr>
+                <w:rFonts w:ascii="Times New Roman" w:hAnsi="Times New Roman" w:cs="Times New Roman"/>
+                <w:sz w:val="24"/>
+                <w:szCs w:val="24"/>
+              </w:rPr>
+            </w:pPr>
+            <w:r>
+              <w:rPr>
+                <w:rFonts w:ascii="Times New Roman" w:hAnsi="Times New Roman" w:cs="Times New Roman"/>
+                <w:sz w:val="24"/>
+                <w:szCs w:val="24"/>
+              </w:rPr>
+              <w:t>POS: Pull over to side message</w:t>
+            </w:r>
+          </w:p>
+        </w:tc>
+      </w:tr>
+      <w:tr>
+        <w:tc>
+          <w:tcPr>
+            <w:tcW w:w="4675" w:type="dxa"/>
+          </w:tcPr>
+          <w:p>
+            <w:pPr>
+              <w:rPr>
+                <w:rFonts w:ascii="Times New Roman" w:hAnsi="Times New Roman" w:cs="Times New Roman"/>
+                <w:sz w:val="24"/>
+                <w:szCs w:val="24"/>
+              </w:rPr>
+            </w:pPr>
+            <w:r>
+              <w:rPr>
+                <w:rFonts w:ascii="Times New Roman" w:hAnsi="Times New Roman" w:cs="Times New Roman"/>
+                <w:sz w:val="24"/>
+                <w:szCs w:val="24"/>
+              </w:rPr>
+              <w:t>LC: Left car too close</w:t>
+            </w:r>
+          </w:p>
+        </w:tc>
+        <w:tc>
+          <w:tcPr>
+            <w:tcW w:w="4675" w:type="dxa"/>
+          </w:tcPr>
+          <w:p>
+            <w:pPr>
+              <w:rPr>
+                <w:rFonts w:ascii="Times New Roman" w:hAnsi="Times New Roman" w:cs="Times New Roman"/>
+                <w:sz w:val="24"/>
+                <w:szCs w:val="24"/>
+              </w:rPr>
+            </w:pPr>
+            <w:r>
+              <w:rPr>
+                <w:rFonts w:ascii="Times New Roman" w:hAnsi="Times New Roman" w:cs="Times New Roman"/>
+                <w:sz w:val="24"/>
+                <w:szCs w:val="24"/>
+              </w:rPr>
+              <w:t>-: No message</w:t>
+            </w:r>
+          </w:p>
+        </w:tc>
+      </w:tr>
+      <w:tr>
+        <w:tc>
+          <w:tcPr>
+            <w:tcW w:w="4675" w:type="dxa"/>
+          </w:tcPr>
+          <w:p>
+            <w:pPr>
+              <w:rPr>
+                <w:rFonts w:ascii="Times New Roman" w:hAnsi="Times New Roman" w:cs="Times New Roman"/>
+                <w:sz w:val="24"/>
+                <w:szCs w:val="24"/>
+              </w:rPr>
+            </w:pPr>
+            <w:r>
+              <w:rPr>
+                <w:rFonts w:ascii="Times New Roman" w:hAnsi="Times New Roman" w:cs="Times New Roman"/>
+                <w:sz w:val="24"/>
+                <w:szCs w:val="24"/>
+              </w:rPr>
+              <w:t>RC: Right car too close</w:t>
+            </w:r>
+          </w:p>
+        </w:tc>
+        <w:tc>
+          <w:tcPr>
+            <w:tcW w:w="4675" w:type="dxa"/>
+          </w:tcPr>
+          <w:p>
+            <w:pPr>
+              <w:rPr>
+                <w:rFonts w:ascii="Times New Roman" w:hAnsi="Times New Roman" w:cs="Times New Roman"/>
+                <w:sz w:val="24"/>
+                <w:szCs w:val="24"/>
+              </w:rPr>
+            </w:pPr>
+            <w:r>
+              <w:rPr>
+                <w:rFonts w:ascii="Times New Roman" w:hAnsi="Times New Roman" w:cs="Times New Roman"/>
+                <w:sz w:val="24"/>
+                <w:szCs w:val="24"/>
+              </w:rPr>
+              <w:t>A: Accelerate message</w:t>
+            </w:r>
+          </w:p>
+        </w:tc>
+      </w:tr>
+      <w:tr>
+        <w:tc>
+          <w:tcPr>
+            <w:tcW w:w="4675" w:type="dxa"/>
+          </w:tcPr>
+          <w:p>
+            <w:pPr>
+              <w:rPr>
+                <w:rFonts w:ascii="Times New Roman" w:hAnsi="Times New Roman" w:cs="Times New Roman"/>
+                <w:sz w:val="24"/>
+                <w:szCs w:val="24"/>
+              </w:rPr>
+            </w:pPr>
+            <w:r>
+              <w:rPr>
+                <w:rFonts w:ascii="Times New Roman" w:hAnsi="Times New Roman" w:cs="Times New Roman"/>
+                <w:sz w:val="24"/>
+                <w:szCs w:val="24"/>
+              </w:rPr>
+              <w:t>VL: Visibility too low</w:t>
+            </w:r>
+          </w:p>
+        </w:tc>
+        <w:tc>
+          <w:tcPr>
+            <w:tcW w:w="4675" w:type="dxa"/>
+          </w:tcPr>
+          <w:p>
+            <w:pPr>
+              <w:rPr>
+                <w:rFonts w:ascii="Times New Roman" w:hAnsi="Times New Roman" w:cs="Times New Roman"/>
+                <w:sz w:val="24"/>
+                <w:szCs w:val="24"/>
+              </w:rPr>
+            </w:pPr>
+          </w:p>
+        </w:tc>
+      </w:tr>
+      <w:tr>
+        <w:tc>
+          <w:tcPr>
+            <w:tcW w:w="4675" w:type="dxa"/>
+          </w:tcPr>
+          <w:p>
+            <w:pPr>
+              <w:rPr>
+                <w:rFonts w:ascii="Times New Roman" w:hAnsi="Times New Roman" w:cs="Times New Roman"/>
+                <w:sz w:val="24"/>
+                <w:szCs w:val="24"/>
+              </w:rPr>
+            </w:pPr>
+            <w:r>
+              <w:rPr>
+                <w:rFonts w:ascii="Times New Roman" w:hAnsi="Times New Roman" w:cs="Times New Roman"/>
+                <w:sz w:val="24"/>
+                <w:szCs w:val="24"/>
+              </w:rPr>
+              <w:t>CNS: Car not stopped</w:t>
+            </w:r>
+          </w:p>
+        </w:tc>
+        <w:tc>
+          <w:tcPr>
+            <w:tcW w:w="4675" w:type="dxa"/>
+          </w:tcPr>
+          <w:p>
+            <w:pPr>
+              <w:rPr>
+                <w:rFonts w:ascii="Times New Roman" w:hAnsi="Times New Roman" w:cs="Times New Roman"/>
+                <w:sz w:val="24"/>
+                <w:szCs w:val="24"/>
+              </w:rPr>
+            </w:pPr>
+          </w:p>
+        </w:tc>
+      </w:tr>
+    </w:tbl>
+    <w:p>
+      <w:pPr>
+        <w:rPr>
+          <w:rFonts w:ascii="Times New Roman" w:hAnsi="Times New Roman" w:cs="Times New Roman"/>
+          <w:sz w:val="24"/>
+          <w:szCs w:val="24"/>
+        </w:rPr>
+      </w:pPr>
+    </w:p>
     <w:p>
       <w:pPr>
         <w:pStyle w:val="ListParagraph"/>
@@ -780,7 +1222,23 @@
           <w:sz w:val="24"/>
           <w:szCs w:val="24"/>
         </w:rPr>
-        <w:t>If the car is steering towards the left lane, go to SL state.</w:t>
+        <w:t>If the car is steering towards the left lane, go to S</w:t>
+      </w:r>
+      <w:r>
+        <w:rPr>
+          <w:rFonts w:ascii="Times New Roman" w:hAnsi="Times New Roman" w:cs="Times New Roman"/>
+          <w:sz w:val="24"/>
+          <w:szCs w:val="24"/>
+        </w:rPr>
+        <w:t>R</w:t>
+      </w:r>
+      <w:r>
+        <w:rPr>
+          <w:rFonts w:ascii="Times New Roman" w:hAnsi="Times New Roman" w:cs="Times New Roman"/>
+          <w:sz w:val="24"/>
+          <w:szCs w:val="24"/>
+        </w:rPr>
+        <w:t xml:space="preserve"> state.</w:t>
       </w:r>
     </w:p>
     <w:p>
@@ -826,7 +1284,7 @@
           <w:sz w:val="24"/>
           <w:szCs w:val="24"/>
         </w:rPr>
-        <w:t>R</w:t>
+        <w:t>L</w:t>
       </w:r>
       <w:r>
         <w:rPr>
@@ -932,6 +1390,7 @@
           <w:sz w:val="24"/>
           <w:szCs w:val="24"/>
         </w:rPr>
+        <w:lastRenderedPageBreak/>
         <w:t>If the visibility is too low, go to PO state.</w:t>
       </w:r>
     </w:p>
@@ -978,6 +1437,14 @@
         </w:rPr>
         <w:t>If the car is still over the speed limit, stay in DEC state</w:t>
       </w:r>
+      <w:r>
+        <w:rPr>
+          <w:rFonts w:ascii="Times New Roman" w:hAnsi="Times New Roman" w:cs="Times New Roman"/>
+          <w:sz w:val="24"/>
+          <w:szCs w:val="24"/>
+        </w:rPr>
+        <w:t>.</w:t>
+      </w:r>
     </w:p>
     <w:p>
       <w:pPr>
@@ -998,6 +1465,28 @@
           <w:sz w:val="24"/>
           <w:szCs w:val="24"/>
         </w:rPr>
+        <w:t>If the car in front is still too close, stay in DEC state.</w:t>
+      </w:r>
+    </w:p>
+    <w:p>
+      <w:pPr>
+        <w:pStyle w:val="ListParagraph"/>
+        <w:numPr>
+          <w:ilvl w:val="1"/>
+          <w:numId w:val="3"/>
+        </w:numPr>
+        <w:rPr>
+          <w:rFonts w:ascii="Times New Roman" w:hAnsi="Times New Roman" w:cs="Times New Roman"/>
+          <w:sz w:val="24"/>
+          <w:szCs w:val="24"/>
+        </w:rPr>
+      </w:pPr>
+      <w:r>
+        <w:rPr>
+          <w:rFonts w:ascii="Times New Roman" w:hAnsi="Times New Roman" w:cs="Times New Roman"/>
+          <w:sz w:val="24"/>
+          <w:szCs w:val="24"/>
+        </w:rPr>
         <w:t>Else, go back to S state.</w:t>
       </w:r>
     </w:p>
@@ -1192,7 +1681,6 @@
           <w:sz w:val="24"/>
           <w:szCs w:val="24"/>
         </w:rPr>
-        <w:lastRenderedPageBreak/>
         <w:t xml:space="preserve">If the car on the </w:t>
       </w:r>
       <w:r>
@@ -1291,7 +1779,23 @@
           <w:sz w:val="24"/>
           <w:szCs w:val="24"/>
         </w:rPr>
-        <w:t>If the car has not pulled over, stay in PO state.</w:t>
+        <w:t>If the car has not pulled over</w:t>
+      </w:r>
+      <w:r>
+        <w:rPr>
+          <w:rFonts w:ascii="Times New Roman" w:hAnsi="Times New Roman" w:cs="Times New Roman"/>
+          <w:sz w:val="24"/>
+          <w:szCs w:val="24"/>
+        </w:rPr>
+        <w:t xml:space="preserve"> and visibility is still too low</w:t>
+      </w:r>
+      <w:r>
+        <w:rPr>
+          <w:rFonts w:ascii="Times New Roman" w:hAnsi="Times New Roman" w:cs="Times New Roman"/>
+          <w:sz w:val="24"/>
+          <w:szCs w:val="24"/>
+        </w:rPr>
+        <w:t>, stay in PO state.</w:t>
       </w:r>
     </w:p>
     <w:p>

</xml_diff>

<commit_message>
Added changes that weren't saved
</commit_message>
<xml_diff>
--- a/doc/state_transition_diagram.docx
+++ b/doc/state_transition_diagram.docx
@@ -1854,6 +1854,46 @@
           <w:szCs w:val="24"/>
         </w:rPr>
       </w:pPr>
+      <w:r>
+        <w:rPr>
+          <w:noProof/>
+        </w:rPr>
+        <w:drawing>
+          <wp:inline distT="0" distB="0" distL="0" distR="0" wp14:anchorId="7673EA5A" wp14:editId="3F2F44D2">
+            <wp:extent cx="5943600" cy="4203065"/>
+            <wp:effectExtent l="0" t="0" r="0" b="6985"/>
+            <wp:docPr id="1" name="Picture 1"/>
+            <wp:cNvGraphicFramePr>
+              <a:graphicFrameLocks xmlns:a="http://schemas.openxmlformats.org/drawingml/2006/main" noChangeAspect="1"/>
+            </wp:cNvGraphicFramePr>
+            <a:graphic xmlns:a="http://schemas.openxmlformats.org/drawingml/2006/main">
+              <a:graphicData uri="http://schemas.openxmlformats.org/drawingml/2006/picture">
+                <pic:pic xmlns:pic="http://schemas.openxmlformats.org/drawingml/2006/picture">
+                  <pic:nvPicPr>
+                    <pic:cNvPr id="1" name=""/>
+                    <pic:cNvPicPr/>
+                  </pic:nvPicPr>
+                  <pic:blipFill>
+                    <a:blip r:embed="rId5"/>
+                    <a:stretch>
+                      <a:fillRect/>
+                    </a:stretch>
+                  </pic:blipFill>
+                  <pic:spPr>
+                    <a:xfrm>
+                      <a:off x="0" y="0"/>
+                      <a:ext cx="5943600" cy="4203065"/>
+                    </a:xfrm>
+                    <a:prstGeom prst="rect">
+                      <a:avLst/>
+                    </a:prstGeom>
+                  </pic:spPr>
+                </pic:pic>
+              </a:graphicData>
+            </a:graphic>
+          </wp:inline>
+        </w:drawing>
+      </w:r>
     </w:p>
     <w:sectPr>
       <w:pgSz w:w="12240" w:h="15840"/>

</xml_diff>

<commit_message>
Fixed errors with SR and SL states
</commit_message>
<xml_diff>
--- a/doc/state_transition_diagram.docx
+++ b/doc/state_transition_diagram.docx
@@ -884,31 +884,7 @@
                 <w:sz w:val="24"/>
                 <w:szCs w:val="24"/>
               </w:rPr>
-              <w:t xml:space="preserve">SRL: </w:t>
-            </w:r>
-            <w:r>
-              <w:rPr>
-                <w:rFonts w:ascii="Times New Roman" w:hAnsi="Times New Roman" w:cs="Times New Roman"/>
-                <w:sz w:val="24"/>
-                <w:szCs w:val="24"/>
-              </w:rPr>
-              <w:t xml:space="preserve">Steer </w:t>
-            </w:r>
-            <w:r>
-              <w:rPr>
-                <w:rFonts w:ascii="Times New Roman" w:hAnsi="Times New Roman" w:cs="Times New Roman"/>
-                <w:sz w:val="24"/>
-                <w:szCs w:val="24"/>
-              </w:rPr>
-              <w:t>right</w:t>
-            </w:r>
-            <w:r>
-              <w:rPr>
-                <w:rFonts w:ascii="Times New Roman" w:hAnsi="Times New Roman" w:cs="Times New Roman"/>
-                <w:sz w:val="24"/>
-                <w:szCs w:val="24"/>
-              </w:rPr>
-              <w:t xml:space="preserve"> while staying in line message</w:t>
+              <w:t>SRL: Steer right while staying in line message</w:t>
             </w:r>
           </w:p>
         </w:tc>
@@ -1260,23 +1236,7 @@
           <w:sz w:val="24"/>
           <w:szCs w:val="24"/>
         </w:rPr>
-        <w:t xml:space="preserve">If the car is steering towards the </w:t>
-      </w:r>
-      <w:r>
-        <w:rPr>
-          <w:rFonts w:ascii="Times New Roman" w:hAnsi="Times New Roman" w:cs="Times New Roman"/>
-          <w:sz w:val="24"/>
-          <w:szCs w:val="24"/>
-        </w:rPr>
-        <w:t>right</w:t>
-      </w:r>
-      <w:r>
-        <w:rPr>
-          <w:rFonts w:ascii="Times New Roman" w:hAnsi="Times New Roman" w:cs="Times New Roman"/>
-          <w:sz w:val="24"/>
-          <w:szCs w:val="24"/>
-        </w:rPr>
-        <w:t xml:space="preserve"> lane, go to S</w:t>
+        <w:t>If the car is steering towards the right lane, go to S</w:t>
       </w:r>
       <w:r>
         <w:rPr>
@@ -1336,39 +1296,7 @@
           <w:sz w:val="24"/>
           <w:szCs w:val="24"/>
         </w:rPr>
-        <w:t xml:space="preserve">If there is a car too close on the </w:t>
-      </w:r>
-      <w:r>
-        <w:rPr>
-          <w:rFonts w:ascii="Times New Roman" w:hAnsi="Times New Roman" w:cs="Times New Roman"/>
-          <w:sz w:val="24"/>
-          <w:szCs w:val="24"/>
-        </w:rPr>
-        <w:t>right</w:t>
-      </w:r>
-      <w:r>
-        <w:rPr>
-          <w:rFonts w:ascii="Times New Roman" w:hAnsi="Times New Roman" w:cs="Times New Roman"/>
-          <w:sz w:val="24"/>
-          <w:szCs w:val="24"/>
-        </w:rPr>
-        <w:t xml:space="preserve"> side of the car, go to S</w:t>
-      </w:r>
-      <w:r>
-        <w:rPr>
-          <w:rFonts w:ascii="Times New Roman" w:hAnsi="Times New Roman" w:cs="Times New Roman"/>
-          <w:sz w:val="24"/>
-          <w:szCs w:val="24"/>
-        </w:rPr>
-        <w:t>L</w:t>
-      </w:r>
-      <w:r>
-        <w:rPr>
-          <w:rFonts w:ascii="Times New Roman" w:hAnsi="Times New Roman" w:cs="Times New Roman"/>
-          <w:sz w:val="24"/>
-          <w:szCs w:val="24"/>
-        </w:rPr>
-        <w:t xml:space="preserve"> state.</w:t>
+        <w:t>If there is a car too close on the right side of the car, go to SL state.</w:t>
       </w:r>
     </w:p>
     <w:p>
@@ -1627,39 +1555,7 @@
           <w:sz w:val="24"/>
           <w:szCs w:val="24"/>
         </w:rPr>
-        <w:t xml:space="preserve">If the car is still steering towards the </w:t>
-      </w:r>
-      <w:r>
-        <w:rPr>
-          <w:rFonts w:ascii="Times New Roman" w:hAnsi="Times New Roman" w:cs="Times New Roman"/>
-          <w:sz w:val="24"/>
-          <w:szCs w:val="24"/>
-        </w:rPr>
-        <w:t>left</w:t>
-      </w:r>
-      <w:r>
-        <w:rPr>
-          <w:rFonts w:ascii="Times New Roman" w:hAnsi="Times New Roman" w:cs="Times New Roman"/>
-          <w:sz w:val="24"/>
-          <w:szCs w:val="24"/>
-        </w:rPr>
-        <w:t>, stay in S</w:t>
-      </w:r>
-      <w:r>
-        <w:rPr>
-          <w:rFonts w:ascii="Times New Roman" w:hAnsi="Times New Roman" w:cs="Times New Roman"/>
-          <w:sz w:val="24"/>
-          <w:szCs w:val="24"/>
-        </w:rPr>
-        <w:t>R</w:t>
-      </w:r>
-      <w:r>
-        <w:rPr>
-          <w:rFonts w:ascii="Times New Roman" w:hAnsi="Times New Roman" w:cs="Times New Roman"/>
-          <w:sz w:val="24"/>
-          <w:szCs w:val="24"/>
-        </w:rPr>
-        <w:t xml:space="preserve"> state.</w:t>
+        <w:t>If the car is still steering towards the left, stay in SR state.</w:t>
       </w:r>
     </w:p>
     <w:p>
@@ -1681,39 +1577,7 @@
           <w:sz w:val="24"/>
           <w:szCs w:val="24"/>
         </w:rPr>
-        <w:t xml:space="preserve">If the car on the </w:t>
-      </w:r>
-      <w:r>
-        <w:rPr>
-          <w:rFonts w:ascii="Times New Roman" w:hAnsi="Times New Roman" w:cs="Times New Roman"/>
-          <w:sz w:val="24"/>
-          <w:szCs w:val="24"/>
-        </w:rPr>
-        <w:t>left</w:t>
-      </w:r>
-      <w:r>
-        <w:rPr>
-          <w:rFonts w:ascii="Times New Roman" w:hAnsi="Times New Roman" w:cs="Times New Roman"/>
-          <w:sz w:val="24"/>
-          <w:szCs w:val="24"/>
-        </w:rPr>
-        <w:t xml:space="preserve"> is still too close, stay in S</w:t>
-      </w:r>
-      <w:r>
-        <w:rPr>
-          <w:rFonts w:ascii="Times New Roman" w:hAnsi="Times New Roman" w:cs="Times New Roman"/>
-          <w:sz w:val="24"/>
-          <w:szCs w:val="24"/>
-        </w:rPr>
-        <w:t>R</w:t>
-      </w:r>
-      <w:r>
-        <w:rPr>
-          <w:rFonts w:ascii="Times New Roman" w:hAnsi="Times New Roman" w:cs="Times New Roman"/>
-          <w:sz w:val="24"/>
-          <w:szCs w:val="24"/>
-        </w:rPr>
-        <w:t xml:space="preserve"> state.</w:t>
+        <w:t>If the car on the left is still too close, stay in SR state.</w:t>
       </w:r>
     </w:p>
     <w:p>
@@ -1859,9 +1723,9 @@
           <w:noProof/>
         </w:rPr>
         <w:drawing>
-          <wp:inline distT="0" distB="0" distL="0" distR="0" wp14:anchorId="7673EA5A" wp14:editId="3F2F44D2">
-            <wp:extent cx="5943600" cy="4203065"/>
-            <wp:effectExtent l="0" t="0" r="0" b="6985"/>
+          <wp:inline distT="0" distB="0" distL="0" distR="0" wp14:anchorId="4712F40E" wp14:editId="1B073786">
+            <wp:extent cx="5943600" cy="3966845"/>
+            <wp:effectExtent l="0" t="0" r="0" b="0"/>
             <wp:docPr id="1" name="Picture 1"/>
             <wp:cNvGraphicFramePr>
               <a:graphicFrameLocks xmlns:a="http://schemas.openxmlformats.org/drawingml/2006/main" noChangeAspect="1"/>
@@ -1882,7 +1746,7 @@
                   <pic:spPr>
                     <a:xfrm>
                       <a:off x="0" y="0"/>
-                      <a:ext cx="5943600" cy="4203065"/>
+                      <a:ext cx="5943600" cy="3966845"/>
                     </a:xfrm>
                     <a:prstGeom prst="rect">
                       <a:avLst/>
@@ -2381,6 +2245,7 @@
     <w:lsdException w:name="HTML Sample" w:semiHidden="1" w:unhideWhenUsed="1"/>
     <w:lsdException w:name="HTML Typewriter" w:semiHidden="1" w:unhideWhenUsed="1"/>
     <w:lsdException w:name="HTML Variable" w:semiHidden="1" w:unhideWhenUsed="1"/>
+    <w:lsdException w:name="Normal Table" w:semiHidden="1" w:unhideWhenUsed="1"/>
     <w:lsdException w:name="annotation subject" w:semiHidden="1" w:unhideWhenUsed="1"/>
     <w:lsdException w:name="No List" w:semiHidden="1" w:unhideWhenUsed="1"/>
     <w:lsdException w:name="Outline List 1" w:semiHidden="1" w:unhideWhenUsed="1"/>
@@ -2427,8 +2292,10 @@
     <w:lsdException w:name="Table Subtle 2" w:semiHidden="1" w:unhideWhenUsed="1"/>
     <w:lsdException w:name="Table Web 1" w:semiHidden="1" w:unhideWhenUsed="1"/>
     <w:lsdException w:name="Table Web 2" w:semiHidden="1" w:unhideWhenUsed="1"/>
+    <w:lsdException w:name="Table Web 3" w:semiHidden="1" w:unhideWhenUsed="1"/>
     <w:lsdException w:name="Balloon Text" w:semiHidden="1" w:unhideWhenUsed="1"/>
     <w:lsdException w:name="Table Grid" w:uiPriority="39"/>
+    <w:lsdException w:name="Table Theme" w:semiHidden="1" w:unhideWhenUsed="1"/>
     <w:lsdException w:name="Placeholder Text" w:semiHidden="1"/>
     <w:lsdException w:name="No Spacing" w:uiPriority="1" w:qFormat="1"/>
     <w:lsdException w:name="Light Shading" w:uiPriority="60"/>

</xml_diff>